<commit_message>
primeiro commmit até a aula-40 email
</commit_message>
<xml_diff>
--- a/Django2 - Roteiro.docx
+++ b/Django2 - Roteiro.docx
@@ -10922,8 +10922,6 @@
         </w:rPr>
         <w:t>a</w:t>
       </w:r>
-      <w:bookmarkStart w:id="0" w:name="_GoBack"/>
-      <w:bookmarkEnd w:id="0"/>
       <w:r>
         <w:rPr>
           <w:rFonts w:ascii="Courier New" w:eastAsia="Times New Roman" w:hAnsi="Courier New" w:cs="Courier New"/>
@@ -11681,6 +11679,2535 @@
         </w:rPr>
         <w:t>)</w:t>
       </w:r>
+    </w:p>
+    <w:p>
+      <w:pPr>
+        <w:rPr>
+          <w:b/>
+          <w:sz w:val="18"/>
+        </w:rPr>
+      </w:pPr>
+    </w:p>
+    <w:p>
+      <w:pPr>
+        <w:rPr>
+          <w:b/>
+          <w:sz w:val="18"/>
+        </w:rPr>
+      </w:pPr>
+    </w:p>
+    <w:p>
+      <w:pPr>
+        <w:pStyle w:val="PargrafodaLista"/>
+        <w:numPr>
+          <w:ilvl w:val="0"/>
+          <w:numId w:val="1"/>
+        </w:numPr>
+        <w:rPr>
+          <w:b/>
+          <w:sz w:val="18"/>
+        </w:rPr>
+      </w:pPr>
+      <w:r>
+        <w:rPr>
+          <w:b/>
+          <w:sz w:val="18"/>
+        </w:rPr>
+        <w:t>Aula 40 – Enviando E-mails</w:t>
+      </w:r>
+    </w:p>
+    <w:p>
+      <w:pPr>
+        <w:rPr>
+          <w:b/>
+          <w:sz w:val="18"/>
+        </w:rPr>
+      </w:pPr>
+    </w:p>
+    <w:p>
+      <w:pPr>
+        <w:shd w:val="clear" w:color="auto" w:fill="272822"/>
+        <w:tabs>
+          <w:tab w:val="left" w:pos="916"/>
+          <w:tab w:val="left" w:pos="1832"/>
+          <w:tab w:val="left" w:pos="2748"/>
+          <w:tab w:val="left" w:pos="3664"/>
+          <w:tab w:val="left" w:pos="4580"/>
+          <w:tab w:val="left" w:pos="5496"/>
+          <w:tab w:val="left" w:pos="6412"/>
+          <w:tab w:val="left" w:pos="7328"/>
+          <w:tab w:val="left" w:pos="8244"/>
+          <w:tab w:val="left" w:pos="9160"/>
+          <w:tab w:val="left" w:pos="10076"/>
+          <w:tab w:val="left" w:pos="10992"/>
+          <w:tab w:val="left" w:pos="11908"/>
+          <w:tab w:val="left" w:pos="12824"/>
+          <w:tab w:val="left" w:pos="13740"/>
+          <w:tab w:val="left" w:pos="14656"/>
+        </w:tabs>
+        <w:spacing w:after="0" w:line="240" w:lineRule="auto"/>
+        <w:rPr>
+          <w:rFonts w:ascii="Courier New" w:eastAsia="Times New Roman" w:hAnsi="Courier New" w:cs="Courier New"/>
+          <w:color w:val="F8F8F2"/>
+          <w:sz w:val="20"/>
+          <w:szCs w:val="20"/>
+          <w:lang w:eastAsia="pt-BR"/>
+        </w:rPr>
+      </w:pPr>
+      <w:r>
+        <w:rPr>
+          <w:rFonts w:ascii="Courier New" w:eastAsia="Times New Roman" w:hAnsi="Courier New" w:cs="Courier New"/>
+          <w:color w:val="75715E"/>
+          <w:sz w:val="20"/>
+          <w:szCs w:val="20"/>
+          <w:lang w:eastAsia="pt-BR"/>
+        </w:rPr>
+        <w:t>#configurações de e-mail</w:t>
+      </w:r>
+      <w:r>
+        <w:rPr>
+          <w:rFonts w:ascii="Courier New" w:eastAsia="Times New Roman" w:hAnsi="Courier New" w:cs="Courier New"/>
+          <w:color w:val="75715E"/>
+          <w:sz w:val="20"/>
+          <w:szCs w:val="20"/>
+          <w:lang w:eastAsia="pt-BR"/>
+        </w:rPr>
+        <w:br/>
+      </w:r>
+      <w:r>
+        <w:rPr>
+          <w:rFonts w:ascii="Courier New" w:eastAsia="Times New Roman" w:hAnsi="Courier New" w:cs="Courier New"/>
+          <w:color w:val="F8F8F2"/>
+          <w:sz w:val="20"/>
+          <w:szCs w:val="20"/>
+          <w:lang w:eastAsia="pt-BR"/>
+        </w:rPr>
+        <w:t xml:space="preserve">EMAIL_BACKEND </w:t>
+      </w:r>
+      <w:r>
+        <w:rPr>
+          <w:rFonts w:ascii="Courier New" w:eastAsia="Times New Roman" w:hAnsi="Courier New" w:cs="Courier New"/>
+          <w:color w:val="F92672"/>
+          <w:sz w:val="20"/>
+          <w:szCs w:val="20"/>
+          <w:lang w:eastAsia="pt-BR"/>
+        </w:rPr>
+        <w:t xml:space="preserve">= </w:t>
+      </w:r>
+      <w:r>
+        <w:rPr>
+          <w:rFonts w:ascii="Courier New" w:eastAsia="Times New Roman" w:hAnsi="Courier New" w:cs="Courier New"/>
+          <w:color w:val="E6DB74"/>
+          <w:sz w:val="20"/>
+          <w:szCs w:val="20"/>
+          <w:lang w:eastAsia="pt-BR"/>
+        </w:rPr>
+        <w:t>'</w:t>
+      </w:r>
+      <w:proofErr w:type="spellStart"/>
+      <w:r>
+        <w:rPr>
+          <w:rFonts w:ascii="Courier New" w:eastAsia="Times New Roman" w:hAnsi="Courier New" w:cs="Courier New"/>
+          <w:color w:val="E6DB74"/>
+          <w:sz w:val="20"/>
+          <w:szCs w:val="20"/>
+          <w:lang w:eastAsia="pt-BR"/>
+        </w:rPr>
+        <w:t>django.core.mail.backends.console.EmailBackend</w:t>
+      </w:r>
+      <w:proofErr w:type="spellEnd"/>
+      <w:r>
+        <w:rPr>
+          <w:rFonts w:ascii="Courier New" w:eastAsia="Times New Roman" w:hAnsi="Courier New" w:cs="Courier New"/>
+          <w:color w:val="E6DB74"/>
+          <w:sz w:val="20"/>
+          <w:szCs w:val="20"/>
+          <w:lang w:eastAsia="pt-BR"/>
+        </w:rPr>
+        <w:t>'</w:t>
+      </w:r>
+      <w:r>
+        <w:rPr>
+          <w:rFonts w:ascii="Courier New" w:eastAsia="Times New Roman" w:hAnsi="Courier New" w:cs="Courier New"/>
+          <w:color w:val="E6DB74"/>
+          <w:sz w:val="20"/>
+          <w:szCs w:val="20"/>
+          <w:lang w:eastAsia="pt-BR"/>
+        </w:rPr>
+        <w:br/>
+      </w:r>
+      <w:r>
+        <w:rPr>
+          <w:rFonts w:ascii="Courier New" w:eastAsia="Times New Roman" w:hAnsi="Courier New" w:cs="Courier New"/>
+          <w:color w:val="E6DB74"/>
+          <w:sz w:val="20"/>
+          <w:szCs w:val="20"/>
+          <w:lang w:eastAsia="pt-BR"/>
+        </w:rPr>
+        <w:br/>
+        <w:t>"""</w:t>
+      </w:r>
+      <w:r>
+        <w:rPr>
+          <w:rFonts w:ascii="Courier New" w:eastAsia="Times New Roman" w:hAnsi="Courier New" w:cs="Courier New"/>
+          <w:color w:val="E6DB74"/>
+          <w:sz w:val="20"/>
+          <w:szCs w:val="20"/>
+          <w:lang w:eastAsia="pt-BR"/>
+        </w:rPr>
+        <w:br/>
+        <w:t xml:space="preserve">no </w:t>
+      </w:r>
+      <w:proofErr w:type="spellStart"/>
+      <w:r>
+        <w:rPr>
+          <w:rFonts w:ascii="Courier New" w:eastAsia="Times New Roman" w:hAnsi="Courier New" w:cs="Courier New"/>
+          <w:color w:val="E6DB74"/>
+          <w:sz w:val="20"/>
+          <w:szCs w:val="20"/>
+          <w:lang w:eastAsia="pt-BR"/>
+        </w:rPr>
+        <w:t>deploy</w:t>
+      </w:r>
+      <w:proofErr w:type="spellEnd"/>
+      <w:r>
+        <w:rPr>
+          <w:rFonts w:ascii="Courier New" w:eastAsia="Times New Roman" w:hAnsi="Courier New" w:cs="Courier New"/>
+          <w:color w:val="E6DB74"/>
+          <w:sz w:val="20"/>
+          <w:szCs w:val="20"/>
+          <w:lang w:eastAsia="pt-BR"/>
+        </w:rPr>
+        <w:t xml:space="preserve">: </w:t>
+      </w:r>
+      <w:r>
+        <w:rPr>
+          <w:rFonts w:ascii="Courier New" w:eastAsia="Times New Roman" w:hAnsi="Courier New" w:cs="Courier New"/>
+          <w:color w:val="E6DB74"/>
+          <w:sz w:val="20"/>
+          <w:szCs w:val="20"/>
+          <w:lang w:eastAsia="pt-BR"/>
+        </w:rPr>
+        <w:br/>
+        <w:t>EMAIL_HOST = '</w:t>
+      </w:r>
+      <w:proofErr w:type="spellStart"/>
+      <w:r>
+        <w:rPr>
+          <w:rFonts w:ascii="Courier New" w:eastAsia="Times New Roman" w:hAnsi="Courier New" w:cs="Courier New"/>
+          <w:color w:val="E6DB74"/>
+          <w:sz w:val="20"/>
+          <w:szCs w:val="20"/>
+          <w:lang w:eastAsia="pt-BR"/>
+        </w:rPr>
+        <w:t>localhost</w:t>
+      </w:r>
+      <w:proofErr w:type="spellEnd"/>
+      <w:r>
+        <w:rPr>
+          <w:rFonts w:ascii="Courier New" w:eastAsia="Times New Roman" w:hAnsi="Courier New" w:cs="Courier New"/>
+          <w:color w:val="E6DB74"/>
+          <w:sz w:val="20"/>
+          <w:szCs w:val="20"/>
+          <w:lang w:eastAsia="pt-BR"/>
+        </w:rPr>
+        <w:t>'</w:t>
+      </w:r>
+      <w:r>
+        <w:rPr>
+          <w:rFonts w:ascii="Courier New" w:eastAsia="Times New Roman" w:hAnsi="Courier New" w:cs="Courier New"/>
+          <w:color w:val="E6DB74"/>
+          <w:sz w:val="20"/>
+          <w:szCs w:val="20"/>
+          <w:lang w:eastAsia="pt-BR"/>
+        </w:rPr>
+        <w:br/>
+        <w:t>EMAIL_HOST_USER = 'no-reply@kwpsolucoes.com.br'</w:t>
+      </w:r>
+      <w:r>
+        <w:rPr>
+          <w:rFonts w:ascii="Courier New" w:eastAsia="Times New Roman" w:hAnsi="Courier New" w:cs="Courier New"/>
+          <w:color w:val="E6DB74"/>
+          <w:sz w:val="20"/>
+          <w:szCs w:val="20"/>
+          <w:lang w:eastAsia="pt-BR"/>
+        </w:rPr>
+        <w:br/>
+        <w:t>EMAIL_PORT = 587</w:t>
+      </w:r>
+      <w:r>
+        <w:rPr>
+          <w:rFonts w:ascii="Courier New" w:eastAsia="Times New Roman" w:hAnsi="Courier New" w:cs="Courier New"/>
+          <w:color w:val="E6DB74"/>
+          <w:sz w:val="20"/>
+          <w:szCs w:val="20"/>
+          <w:lang w:eastAsia="pt-BR"/>
+        </w:rPr>
+        <w:br/>
+        <w:t xml:space="preserve">EMAIL_USER_TSL = </w:t>
+      </w:r>
+      <w:proofErr w:type="spellStart"/>
+      <w:r>
+        <w:rPr>
+          <w:rFonts w:ascii="Courier New" w:eastAsia="Times New Roman" w:hAnsi="Courier New" w:cs="Courier New"/>
+          <w:color w:val="E6DB74"/>
+          <w:sz w:val="20"/>
+          <w:szCs w:val="20"/>
+          <w:lang w:eastAsia="pt-BR"/>
+        </w:rPr>
+        <w:t>True</w:t>
+      </w:r>
+      <w:proofErr w:type="spellEnd"/>
+      <w:r>
+        <w:rPr>
+          <w:rFonts w:ascii="Courier New" w:eastAsia="Times New Roman" w:hAnsi="Courier New" w:cs="Courier New"/>
+          <w:color w:val="E6DB74"/>
+          <w:sz w:val="20"/>
+          <w:szCs w:val="20"/>
+          <w:lang w:eastAsia="pt-BR"/>
+        </w:rPr>
+        <w:br/>
+        <w:t>EMAIL_HOST_PASSWORD = &lt;</w:t>
+      </w:r>
+      <w:proofErr w:type="spellStart"/>
+      <w:r>
+        <w:rPr>
+          <w:rFonts w:ascii="Courier New" w:eastAsia="Times New Roman" w:hAnsi="Courier New" w:cs="Courier New"/>
+          <w:color w:val="E6DB74"/>
+          <w:sz w:val="20"/>
+          <w:szCs w:val="20"/>
+          <w:lang w:eastAsia="pt-BR"/>
+        </w:rPr>
+        <w:t>dua</w:t>
+      </w:r>
+      <w:proofErr w:type="spellEnd"/>
+      <w:r>
+        <w:rPr>
+          <w:rFonts w:ascii="Courier New" w:eastAsia="Times New Roman" w:hAnsi="Courier New" w:cs="Courier New"/>
+          <w:color w:val="E6DB74"/>
+          <w:sz w:val="20"/>
+          <w:szCs w:val="20"/>
+          <w:lang w:eastAsia="pt-BR"/>
+        </w:rPr>
+        <w:t xml:space="preserve"> senha&gt;</w:t>
+      </w:r>
+      <w:r>
+        <w:rPr>
+          <w:rFonts w:ascii="Courier New" w:eastAsia="Times New Roman" w:hAnsi="Courier New" w:cs="Courier New"/>
+          <w:color w:val="E6DB74"/>
+          <w:sz w:val="20"/>
+          <w:szCs w:val="20"/>
+          <w:lang w:eastAsia="pt-BR"/>
+        </w:rPr>
+        <w:br/>
+        <w:t>"""</w:t>
+      </w:r>
+    </w:p>
+    <w:p>
+      <w:pPr>
+        <w:rPr>
+          <w:b/>
+          <w:sz w:val="18"/>
+        </w:rPr>
+      </w:pPr>
+    </w:p>
+    <w:p>
+      <w:pPr>
+        <w:rPr>
+          <w:b/>
+          <w:sz w:val="18"/>
+        </w:rPr>
+      </w:pPr>
+      <w:r>
+        <w:rPr>
+          <w:b/>
+          <w:sz w:val="18"/>
+        </w:rPr>
+        <w:t xml:space="preserve">Adicionar </w:t>
+      </w:r>
+      <w:r>
+        <w:rPr>
+          <w:b/>
+          <w:sz w:val="18"/>
+        </w:rPr>
+        <w:t xml:space="preserve">a </w:t>
+      </w:r>
+      <w:proofErr w:type="spellStart"/>
+      <w:r>
+        <w:rPr>
+          <w:b/>
+          <w:sz w:val="18"/>
+        </w:rPr>
+        <w:t>class</w:t>
+      </w:r>
+      <w:proofErr w:type="spellEnd"/>
+      <w:r>
+        <w:rPr>
+          <w:b/>
+          <w:sz w:val="18"/>
+        </w:rPr>
+        <w:t xml:space="preserve"> </w:t>
+      </w:r>
+      <w:proofErr w:type="spellStart"/>
+      <w:r>
+        <w:rPr>
+          <w:b/>
+          <w:sz w:val="18"/>
+        </w:rPr>
+        <w:t>ContatoForm</w:t>
+      </w:r>
+      <w:proofErr w:type="spellEnd"/>
+      <w:r>
+        <w:rPr>
+          <w:b/>
+          <w:sz w:val="18"/>
+        </w:rPr>
+        <w:t xml:space="preserve">, no forms.py: </w:t>
+      </w:r>
+    </w:p>
+    <w:p>
+      <w:pPr>
+        <w:shd w:val="clear" w:color="auto" w:fill="272822"/>
+        <w:tabs>
+          <w:tab w:val="left" w:pos="916"/>
+          <w:tab w:val="left" w:pos="1832"/>
+          <w:tab w:val="left" w:pos="2748"/>
+          <w:tab w:val="left" w:pos="3664"/>
+          <w:tab w:val="left" w:pos="4580"/>
+          <w:tab w:val="left" w:pos="5496"/>
+          <w:tab w:val="left" w:pos="6412"/>
+          <w:tab w:val="left" w:pos="7328"/>
+          <w:tab w:val="left" w:pos="8244"/>
+          <w:tab w:val="left" w:pos="9160"/>
+          <w:tab w:val="left" w:pos="10076"/>
+          <w:tab w:val="left" w:pos="10992"/>
+          <w:tab w:val="left" w:pos="11908"/>
+          <w:tab w:val="left" w:pos="12824"/>
+          <w:tab w:val="left" w:pos="13740"/>
+          <w:tab w:val="left" w:pos="14656"/>
+        </w:tabs>
+        <w:spacing w:after="0" w:line="240" w:lineRule="auto"/>
+        <w:rPr>
+          <w:rFonts w:ascii="Courier New" w:eastAsia="Times New Roman" w:hAnsi="Courier New" w:cs="Courier New"/>
+          <w:color w:val="C45911" w:themeColor="accent2" w:themeShade="BF"/>
+          <w:sz w:val="20"/>
+          <w:szCs w:val="20"/>
+          <w:highlight w:val="lightGray"/>
+          <w:lang w:eastAsia="pt-BR"/>
+        </w:rPr>
+      </w:pPr>
+      <w:r>
+        <w:rPr>
+          <w:rFonts w:ascii="Courier New" w:eastAsia="Times New Roman" w:hAnsi="Courier New" w:cs="Courier New"/>
+          <w:i/>
+          <w:iCs/>
+          <w:color w:val="66D9EF"/>
+          <w:sz w:val="20"/>
+          <w:szCs w:val="20"/>
+          <w:lang w:eastAsia="pt-BR"/>
+        </w:rPr>
+        <w:t xml:space="preserve">from </w:t>
+      </w:r>
+      <w:r>
+        <w:rPr>
+          <w:rFonts w:ascii="Courier New" w:eastAsia="Times New Roman" w:hAnsi="Courier New" w:cs="Courier New"/>
+          <w:color w:val="F8F8F2"/>
+          <w:sz w:val="20"/>
+          <w:szCs w:val="20"/>
+          <w:lang w:eastAsia="pt-BR"/>
+        </w:rPr>
+        <w:t xml:space="preserve">django </w:t>
+      </w:r>
+      <w:r>
+        <w:rPr>
+          <w:rFonts w:ascii="Courier New" w:eastAsia="Times New Roman" w:hAnsi="Courier New" w:cs="Courier New"/>
+          <w:i/>
+          <w:iCs/>
+          <w:color w:val="66D9EF"/>
+          <w:sz w:val="20"/>
+          <w:szCs w:val="20"/>
+          <w:lang w:eastAsia="pt-BR"/>
+        </w:rPr>
+        <w:t xml:space="preserve">import </w:t>
+      </w:r>
+      <w:proofErr w:type="spellStart"/>
+      <w:r>
+        <w:rPr>
+          <w:rFonts w:ascii="Courier New" w:eastAsia="Times New Roman" w:hAnsi="Courier New" w:cs="Courier New"/>
+          <w:color w:val="F8F8F2"/>
+          <w:sz w:val="20"/>
+          <w:szCs w:val="20"/>
+          <w:lang w:eastAsia="pt-BR"/>
+        </w:rPr>
+        <w:t>forms</w:t>
+      </w:r>
+      <w:proofErr w:type="spellEnd"/>
+      <w:r>
+        <w:rPr>
+          <w:rFonts w:ascii="Courier New" w:eastAsia="Times New Roman" w:hAnsi="Courier New" w:cs="Courier New"/>
+          <w:color w:val="F8F8F2"/>
+          <w:sz w:val="20"/>
+          <w:szCs w:val="20"/>
+          <w:lang w:eastAsia="pt-BR"/>
+        </w:rPr>
+        <w:br/>
+      </w:r>
+      <w:r>
+        <w:rPr>
+          <w:rFonts w:ascii="Courier New" w:eastAsia="Times New Roman" w:hAnsi="Courier New" w:cs="Courier New"/>
+          <w:color w:val="C45911" w:themeColor="accent2" w:themeShade="BF"/>
+          <w:sz w:val="20"/>
+          <w:szCs w:val="20"/>
+          <w:highlight w:val="lightGray"/>
+          <w:lang w:eastAsia="pt-BR"/>
+        </w:rPr>
+        <w:t xml:space="preserve">from </w:t>
+      </w:r>
+      <w:proofErr w:type="spellStart"/>
+      <w:r>
+        <w:rPr>
+          <w:rFonts w:ascii="Courier New" w:eastAsia="Times New Roman" w:hAnsi="Courier New" w:cs="Courier New"/>
+          <w:color w:val="C45911" w:themeColor="accent2" w:themeShade="BF"/>
+          <w:sz w:val="20"/>
+          <w:szCs w:val="20"/>
+          <w:highlight w:val="lightGray"/>
+          <w:lang w:eastAsia="pt-BR"/>
+        </w:rPr>
+        <w:t>django.core.mail.message</w:t>
+      </w:r>
+      <w:proofErr w:type="spellEnd"/>
+      <w:r>
+        <w:rPr>
+          <w:rFonts w:ascii="Courier New" w:eastAsia="Times New Roman" w:hAnsi="Courier New" w:cs="Courier New"/>
+          <w:color w:val="C45911" w:themeColor="accent2" w:themeShade="BF"/>
+          <w:sz w:val="20"/>
+          <w:szCs w:val="20"/>
+          <w:highlight w:val="lightGray"/>
+          <w:lang w:eastAsia="pt-BR"/>
+        </w:rPr>
+        <w:t xml:space="preserve"> import </w:t>
+      </w:r>
+      <w:proofErr w:type="spellStart"/>
+      <w:r>
+        <w:rPr>
+          <w:rFonts w:ascii="Courier New" w:eastAsia="Times New Roman" w:hAnsi="Courier New" w:cs="Courier New"/>
+          <w:color w:val="C45911" w:themeColor="accent2" w:themeShade="BF"/>
+          <w:sz w:val="20"/>
+          <w:szCs w:val="20"/>
+          <w:highlight w:val="lightGray"/>
+          <w:lang w:eastAsia="pt-BR"/>
+        </w:rPr>
+        <w:t>EmailMessage</w:t>
+      </w:r>
+      <w:proofErr w:type="spellEnd"/>
+      <w:r>
+        <w:rPr>
+          <w:rFonts w:ascii="Courier New" w:eastAsia="Times New Roman" w:hAnsi="Courier New" w:cs="Courier New"/>
+          <w:color w:val="C45911" w:themeColor="accent2" w:themeShade="BF"/>
+          <w:sz w:val="20"/>
+          <w:szCs w:val="20"/>
+          <w:highlight w:val="lightGray"/>
+          <w:lang w:eastAsia="pt-BR"/>
+        </w:rPr>
+        <w:br/>
+      </w:r>
+      <w:r>
+        <w:rPr>
+          <w:rFonts w:ascii="Courier New" w:eastAsia="Times New Roman" w:hAnsi="Courier New" w:cs="Courier New"/>
+          <w:color w:val="F8F8F2"/>
+          <w:sz w:val="20"/>
+          <w:szCs w:val="20"/>
+          <w:lang w:eastAsia="pt-BR"/>
+        </w:rPr>
+        <w:br/>
+      </w:r>
+      <w:proofErr w:type="spellStart"/>
+      <w:r>
+        <w:rPr>
+          <w:rFonts w:ascii="Courier New" w:eastAsia="Times New Roman" w:hAnsi="Courier New" w:cs="Courier New"/>
+          <w:i/>
+          <w:iCs/>
+          <w:color w:val="66D9EF"/>
+          <w:sz w:val="20"/>
+          <w:szCs w:val="20"/>
+          <w:lang w:eastAsia="pt-BR"/>
+        </w:rPr>
+        <w:t>class</w:t>
+      </w:r>
+      <w:proofErr w:type="spellEnd"/>
+      <w:r>
+        <w:rPr>
+          <w:rFonts w:ascii="Courier New" w:eastAsia="Times New Roman" w:hAnsi="Courier New" w:cs="Courier New"/>
+          <w:i/>
+          <w:iCs/>
+          <w:color w:val="66D9EF"/>
+          <w:sz w:val="20"/>
+          <w:szCs w:val="20"/>
+          <w:lang w:eastAsia="pt-BR"/>
+        </w:rPr>
+        <w:t xml:space="preserve"> </w:t>
+      </w:r>
+      <w:proofErr w:type="spellStart"/>
+      <w:r>
+        <w:rPr>
+          <w:rFonts w:ascii="Courier New" w:eastAsia="Times New Roman" w:hAnsi="Courier New" w:cs="Courier New"/>
+          <w:color w:val="A6E22E"/>
+          <w:sz w:val="20"/>
+          <w:szCs w:val="20"/>
+          <w:lang w:eastAsia="pt-BR"/>
+        </w:rPr>
+        <w:t>ContatoForm</w:t>
+      </w:r>
+      <w:proofErr w:type="spellEnd"/>
+      <w:r>
+        <w:rPr>
+          <w:rFonts w:ascii="Courier New" w:eastAsia="Times New Roman" w:hAnsi="Courier New" w:cs="Courier New"/>
+          <w:color w:val="F8F8F2"/>
+          <w:sz w:val="20"/>
+          <w:szCs w:val="20"/>
+          <w:lang w:eastAsia="pt-BR"/>
+        </w:rPr>
+        <w:t>(</w:t>
+      </w:r>
+      <w:proofErr w:type="spellStart"/>
+      <w:r>
+        <w:rPr>
+          <w:rFonts w:ascii="Courier New" w:eastAsia="Times New Roman" w:hAnsi="Courier New" w:cs="Courier New"/>
+          <w:color w:val="F8F8F2"/>
+          <w:sz w:val="20"/>
+          <w:szCs w:val="20"/>
+          <w:lang w:eastAsia="pt-BR"/>
+        </w:rPr>
+        <w:t>forms.Form</w:t>
+      </w:r>
+      <w:proofErr w:type="spellEnd"/>
+      <w:r>
+        <w:rPr>
+          <w:rFonts w:ascii="Courier New" w:eastAsia="Times New Roman" w:hAnsi="Courier New" w:cs="Courier New"/>
+          <w:color w:val="F8F8F2"/>
+          <w:sz w:val="20"/>
+          <w:szCs w:val="20"/>
+          <w:lang w:eastAsia="pt-BR"/>
+        </w:rPr>
+        <w:t>)</w:t>
+      </w:r>
+      <w:r>
+        <w:rPr>
+          <w:rFonts w:ascii="Courier New" w:eastAsia="Times New Roman" w:hAnsi="Courier New" w:cs="Courier New"/>
+          <w:color w:val="F92672"/>
+          <w:sz w:val="20"/>
+          <w:szCs w:val="20"/>
+          <w:lang w:eastAsia="pt-BR"/>
+        </w:rPr>
+        <w:t>:</w:t>
+      </w:r>
+      <w:r>
+        <w:rPr>
+          <w:rFonts w:ascii="Courier New" w:eastAsia="Times New Roman" w:hAnsi="Courier New" w:cs="Courier New"/>
+          <w:color w:val="F92672"/>
+          <w:sz w:val="20"/>
+          <w:szCs w:val="20"/>
+          <w:lang w:eastAsia="pt-BR"/>
+        </w:rPr>
+        <w:br/>
+        <w:t xml:space="preserve">    </w:t>
+      </w:r>
+      <w:r>
+        <w:rPr>
+          <w:rFonts w:ascii="Courier New" w:eastAsia="Times New Roman" w:hAnsi="Courier New" w:cs="Courier New"/>
+          <w:color w:val="F8F8F2"/>
+          <w:sz w:val="20"/>
+          <w:szCs w:val="20"/>
+          <w:lang w:eastAsia="pt-BR"/>
+        </w:rPr>
+        <w:t xml:space="preserve">nome </w:t>
+      </w:r>
+      <w:r>
+        <w:rPr>
+          <w:rFonts w:ascii="Courier New" w:eastAsia="Times New Roman" w:hAnsi="Courier New" w:cs="Courier New"/>
+          <w:color w:val="F92672"/>
+          <w:sz w:val="20"/>
+          <w:szCs w:val="20"/>
+          <w:lang w:eastAsia="pt-BR"/>
+        </w:rPr>
+        <w:t xml:space="preserve">= </w:t>
+      </w:r>
+      <w:proofErr w:type="spellStart"/>
+      <w:r>
+        <w:rPr>
+          <w:rFonts w:ascii="Courier New" w:eastAsia="Times New Roman" w:hAnsi="Courier New" w:cs="Courier New"/>
+          <w:color w:val="F8F8F2"/>
+          <w:sz w:val="20"/>
+          <w:szCs w:val="20"/>
+          <w:lang w:eastAsia="pt-BR"/>
+        </w:rPr>
+        <w:t>forms.</w:t>
+      </w:r>
+      <w:r>
+        <w:rPr>
+          <w:rFonts w:ascii="Courier New" w:eastAsia="Times New Roman" w:hAnsi="Courier New" w:cs="Courier New"/>
+          <w:color w:val="66D9EF"/>
+          <w:sz w:val="20"/>
+          <w:szCs w:val="20"/>
+          <w:lang w:eastAsia="pt-BR"/>
+        </w:rPr>
+        <w:t>CharField</w:t>
+      </w:r>
+      <w:proofErr w:type="spellEnd"/>
+      <w:r>
+        <w:rPr>
+          <w:rFonts w:ascii="Courier New" w:eastAsia="Times New Roman" w:hAnsi="Courier New" w:cs="Courier New"/>
+          <w:color w:val="F8F8F2"/>
+          <w:sz w:val="20"/>
+          <w:szCs w:val="20"/>
+          <w:lang w:eastAsia="pt-BR"/>
+        </w:rPr>
+        <w:t>(</w:t>
+      </w:r>
+      <w:proofErr w:type="spellStart"/>
+      <w:r>
+        <w:rPr>
+          <w:rFonts w:ascii="Courier New" w:eastAsia="Times New Roman" w:hAnsi="Courier New" w:cs="Courier New"/>
+          <w:color w:val="AA4926"/>
+          <w:sz w:val="20"/>
+          <w:szCs w:val="20"/>
+          <w:lang w:eastAsia="pt-BR"/>
+        </w:rPr>
+        <w:t>label</w:t>
+      </w:r>
+      <w:proofErr w:type="spellEnd"/>
+      <w:r>
+        <w:rPr>
+          <w:rFonts w:ascii="Courier New" w:eastAsia="Times New Roman" w:hAnsi="Courier New" w:cs="Courier New"/>
+          <w:color w:val="F92672"/>
+          <w:sz w:val="20"/>
+          <w:szCs w:val="20"/>
+          <w:lang w:eastAsia="pt-BR"/>
+        </w:rPr>
+        <w:t>=</w:t>
+      </w:r>
+      <w:r>
+        <w:rPr>
+          <w:rFonts w:ascii="Courier New" w:eastAsia="Times New Roman" w:hAnsi="Courier New" w:cs="Courier New"/>
+          <w:color w:val="E6DB74"/>
+          <w:sz w:val="20"/>
+          <w:szCs w:val="20"/>
+          <w:lang w:eastAsia="pt-BR"/>
+        </w:rPr>
+        <w:t>'</w:t>
+      </w:r>
+      <w:proofErr w:type="spellStart"/>
+      <w:r>
+        <w:rPr>
+          <w:rFonts w:ascii="Courier New" w:eastAsia="Times New Roman" w:hAnsi="Courier New" w:cs="Courier New"/>
+          <w:color w:val="E6DB74"/>
+          <w:sz w:val="20"/>
+          <w:szCs w:val="20"/>
+          <w:lang w:eastAsia="pt-BR"/>
+        </w:rPr>
+        <w:t>None</w:t>
+      </w:r>
+      <w:proofErr w:type="spellEnd"/>
+      <w:r>
+        <w:rPr>
+          <w:rFonts w:ascii="Courier New" w:eastAsia="Times New Roman" w:hAnsi="Courier New" w:cs="Courier New"/>
+          <w:color w:val="E6DB74"/>
+          <w:sz w:val="20"/>
+          <w:szCs w:val="20"/>
+          <w:lang w:eastAsia="pt-BR"/>
+        </w:rPr>
+        <w:t>'</w:t>
+      </w:r>
+      <w:r>
+        <w:rPr>
+          <w:rFonts w:ascii="Courier New" w:eastAsia="Times New Roman" w:hAnsi="Courier New" w:cs="Courier New"/>
+          <w:color w:val="F8F8F2"/>
+          <w:sz w:val="20"/>
+          <w:szCs w:val="20"/>
+          <w:lang w:eastAsia="pt-BR"/>
+        </w:rPr>
+        <w:t xml:space="preserve">, </w:t>
+      </w:r>
+      <w:proofErr w:type="spellStart"/>
+      <w:r>
+        <w:rPr>
+          <w:rFonts w:ascii="Courier New" w:eastAsia="Times New Roman" w:hAnsi="Courier New" w:cs="Courier New"/>
+          <w:color w:val="AA4926"/>
+          <w:sz w:val="20"/>
+          <w:szCs w:val="20"/>
+          <w:lang w:eastAsia="pt-BR"/>
+        </w:rPr>
+        <w:t>max_length</w:t>
+      </w:r>
+      <w:proofErr w:type="spellEnd"/>
+      <w:r>
+        <w:rPr>
+          <w:rFonts w:ascii="Courier New" w:eastAsia="Times New Roman" w:hAnsi="Courier New" w:cs="Courier New"/>
+          <w:color w:val="F92672"/>
+          <w:sz w:val="20"/>
+          <w:szCs w:val="20"/>
+          <w:lang w:eastAsia="pt-BR"/>
+        </w:rPr>
+        <w:t>=</w:t>
+      </w:r>
+      <w:r>
+        <w:rPr>
+          <w:rFonts w:ascii="Courier New" w:eastAsia="Times New Roman" w:hAnsi="Courier New" w:cs="Courier New"/>
+          <w:color w:val="AE81FF"/>
+          <w:sz w:val="20"/>
+          <w:szCs w:val="20"/>
+          <w:lang w:eastAsia="pt-BR"/>
+        </w:rPr>
+        <w:t>100</w:t>
+      </w:r>
+      <w:r>
+        <w:rPr>
+          <w:rFonts w:ascii="Courier New" w:eastAsia="Times New Roman" w:hAnsi="Courier New" w:cs="Courier New"/>
+          <w:color w:val="F8F8F2"/>
+          <w:sz w:val="20"/>
+          <w:szCs w:val="20"/>
+          <w:lang w:eastAsia="pt-BR"/>
+        </w:rPr>
+        <w:t>)</w:t>
+      </w:r>
+      <w:r>
+        <w:rPr>
+          <w:rFonts w:ascii="Courier New" w:eastAsia="Times New Roman" w:hAnsi="Courier New" w:cs="Courier New"/>
+          <w:color w:val="F8F8F2"/>
+          <w:sz w:val="20"/>
+          <w:szCs w:val="20"/>
+          <w:lang w:eastAsia="pt-BR"/>
+        </w:rPr>
+        <w:br/>
+        <w:t xml:space="preserve">    </w:t>
+      </w:r>
+      <w:proofErr w:type="spellStart"/>
+      <w:r>
+        <w:rPr>
+          <w:rFonts w:ascii="Courier New" w:eastAsia="Times New Roman" w:hAnsi="Courier New" w:cs="Courier New"/>
+          <w:color w:val="F8F8F2"/>
+          <w:sz w:val="20"/>
+          <w:szCs w:val="20"/>
+          <w:lang w:eastAsia="pt-BR"/>
+        </w:rPr>
+        <w:t>email</w:t>
+      </w:r>
+      <w:proofErr w:type="spellEnd"/>
+      <w:r>
+        <w:rPr>
+          <w:rFonts w:ascii="Courier New" w:eastAsia="Times New Roman" w:hAnsi="Courier New" w:cs="Courier New"/>
+          <w:color w:val="F8F8F2"/>
+          <w:sz w:val="20"/>
+          <w:szCs w:val="20"/>
+          <w:lang w:eastAsia="pt-BR"/>
+        </w:rPr>
+        <w:t xml:space="preserve"> </w:t>
+      </w:r>
+      <w:r>
+        <w:rPr>
+          <w:rFonts w:ascii="Courier New" w:eastAsia="Times New Roman" w:hAnsi="Courier New" w:cs="Courier New"/>
+          <w:color w:val="F92672"/>
+          <w:sz w:val="20"/>
+          <w:szCs w:val="20"/>
+          <w:lang w:eastAsia="pt-BR"/>
+        </w:rPr>
+        <w:t xml:space="preserve">= </w:t>
+      </w:r>
+      <w:proofErr w:type="spellStart"/>
+      <w:r>
+        <w:rPr>
+          <w:rFonts w:ascii="Courier New" w:eastAsia="Times New Roman" w:hAnsi="Courier New" w:cs="Courier New"/>
+          <w:color w:val="F8F8F2"/>
+          <w:sz w:val="20"/>
+          <w:szCs w:val="20"/>
+          <w:lang w:eastAsia="pt-BR"/>
+        </w:rPr>
+        <w:t>forms.</w:t>
+      </w:r>
+      <w:r>
+        <w:rPr>
+          <w:rFonts w:ascii="Courier New" w:eastAsia="Times New Roman" w:hAnsi="Courier New" w:cs="Courier New"/>
+          <w:color w:val="66D9EF"/>
+          <w:sz w:val="20"/>
+          <w:szCs w:val="20"/>
+          <w:lang w:eastAsia="pt-BR"/>
+        </w:rPr>
+        <w:t>EmailField</w:t>
+      </w:r>
+      <w:proofErr w:type="spellEnd"/>
+      <w:r>
+        <w:rPr>
+          <w:rFonts w:ascii="Courier New" w:eastAsia="Times New Roman" w:hAnsi="Courier New" w:cs="Courier New"/>
+          <w:color w:val="F8F8F2"/>
+          <w:sz w:val="20"/>
+          <w:szCs w:val="20"/>
+          <w:lang w:eastAsia="pt-BR"/>
+        </w:rPr>
+        <w:t>(</w:t>
+      </w:r>
+      <w:proofErr w:type="spellStart"/>
+      <w:r>
+        <w:rPr>
+          <w:rFonts w:ascii="Courier New" w:eastAsia="Times New Roman" w:hAnsi="Courier New" w:cs="Courier New"/>
+          <w:color w:val="AA4926"/>
+          <w:sz w:val="20"/>
+          <w:szCs w:val="20"/>
+          <w:lang w:eastAsia="pt-BR"/>
+        </w:rPr>
+        <w:t>label</w:t>
+      </w:r>
+      <w:proofErr w:type="spellEnd"/>
+      <w:r>
+        <w:rPr>
+          <w:rFonts w:ascii="Courier New" w:eastAsia="Times New Roman" w:hAnsi="Courier New" w:cs="Courier New"/>
+          <w:color w:val="F92672"/>
+          <w:sz w:val="20"/>
+          <w:szCs w:val="20"/>
+          <w:lang w:eastAsia="pt-BR"/>
+        </w:rPr>
+        <w:t>=</w:t>
+      </w:r>
+      <w:r>
+        <w:rPr>
+          <w:rFonts w:ascii="Courier New" w:eastAsia="Times New Roman" w:hAnsi="Courier New" w:cs="Courier New"/>
+          <w:color w:val="E6DB74"/>
+          <w:sz w:val="20"/>
+          <w:szCs w:val="20"/>
+          <w:lang w:eastAsia="pt-BR"/>
+        </w:rPr>
+        <w:t>'E-mail'</w:t>
+      </w:r>
+      <w:r>
+        <w:rPr>
+          <w:rFonts w:ascii="Courier New" w:eastAsia="Times New Roman" w:hAnsi="Courier New" w:cs="Courier New"/>
+          <w:color w:val="F8F8F2"/>
+          <w:sz w:val="20"/>
+          <w:szCs w:val="20"/>
+          <w:lang w:eastAsia="pt-BR"/>
+        </w:rPr>
+        <w:t xml:space="preserve">, </w:t>
+      </w:r>
+      <w:proofErr w:type="spellStart"/>
+      <w:r>
+        <w:rPr>
+          <w:rFonts w:ascii="Courier New" w:eastAsia="Times New Roman" w:hAnsi="Courier New" w:cs="Courier New"/>
+          <w:color w:val="AA4926"/>
+          <w:sz w:val="20"/>
+          <w:szCs w:val="20"/>
+          <w:lang w:eastAsia="pt-BR"/>
+        </w:rPr>
+        <w:t>max_length</w:t>
+      </w:r>
+      <w:proofErr w:type="spellEnd"/>
+      <w:r>
+        <w:rPr>
+          <w:rFonts w:ascii="Courier New" w:eastAsia="Times New Roman" w:hAnsi="Courier New" w:cs="Courier New"/>
+          <w:color w:val="F92672"/>
+          <w:sz w:val="20"/>
+          <w:szCs w:val="20"/>
+          <w:lang w:eastAsia="pt-BR"/>
+        </w:rPr>
+        <w:t>=</w:t>
+      </w:r>
+      <w:r>
+        <w:rPr>
+          <w:rFonts w:ascii="Courier New" w:eastAsia="Times New Roman" w:hAnsi="Courier New" w:cs="Courier New"/>
+          <w:color w:val="AE81FF"/>
+          <w:sz w:val="20"/>
+          <w:szCs w:val="20"/>
+          <w:lang w:eastAsia="pt-BR"/>
+        </w:rPr>
+        <w:t>100</w:t>
+      </w:r>
+      <w:r>
+        <w:rPr>
+          <w:rFonts w:ascii="Courier New" w:eastAsia="Times New Roman" w:hAnsi="Courier New" w:cs="Courier New"/>
+          <w:color w:val="F8F8F2"/>
+          <w:sz w:val="20"/>
+          <w:szCs w:val="20"/>
+          <w:lang w:eastAsia="pt-BR"/>
+        </w:rPr>
+        <w:t>)</w:t>
+      </w:r>
+      <w:r>
+        <w:rPr>
+          <w:rFonts w:ascii="Courier New" w:eastAsia="Times New Roman" w:hAnsi="Courier New" w:cs="Courier New"/>
+          <w:color w:val="F8F8F2"/>
+          <w:sz w:val="20"/>
+          <w:szCs w:val="20"/>
+          <w:lang w:eastAsia="pt-BR"/>
+        </w:rPr>
+        <w:br/>
+        <w:t xml:space="preserve">    assunto </w:t>
+      </w:r>
+      <w:r>
+        <w:rPr>
+          <w:rFonts w:ascii="Courier New" w:eastAsia="Times New Roman" w:hAnsi="Courier New" w:cs="Courier New"/>
+          <w:color w:val="F92672"/>
+          <w:sz w:val="20"/>
+          <w:szCs w:val="20"/>
+          <w:lang w:eastAsia="pt-BR"/>
+        </w:rPr>
+        <w:t xml:space="preserve">= </w:t>
+      </w:r>
+      <w:proofErr w:type="spellStart"/>
+      <w:r>
+        <w:rPr>
+          <w:rFonts w:ascii="Courier New" w:eastAsia="Times New Roman" w:hAnsi="Courier New" w:cs="Courier New"/>
+          <w:color w:val="F8F8F2"/>
+          <w:sz w:val="20"/>
+          <w:szCs w:val="20"/>
+          <w:lang w:eastAsia="pt-BR"/>
+        </w:rPr>
+        <w:t>forms.</w:t>
+      </w:r>
+      <w:r>
+        <w:rPr>
+          <w:rFonts w:ascii="Courier New" w:eastAsia="Times New Roman" w:hAnsi="Courier New" w:cs="Courier New"/>
+          <w:color w:val="66D9EF"/>
+          <w:sz w:val="20"/>
+          <w:szCs w:val="20"/>
+          <w:lang w:eastAsia="pt-BR"/>
+        </w:rPr>
+        <w:t>CharField</w:t>
+      </w:r>
+      <w:proofErr w:type="spellEnd"/>
+      <w:r>
+        <w:rPr>
+          <w:rFonts w:ascii="Courier New" w:eastAsia="Times New Roman" w:hAnsi="Courier New" w:cs="Courier New"/>
+          <w:color w:val="F8F8F2"/>
+          <w:sz w:val="20"/>
+          <w:szCs w:val="20"/>
+          <w:lang w:eastAsia="pt-BR"/>
+        </w:rPr>
+        <w:t>(</w:t>
+      </w:r>
+      <w:proofErr w:type="spellStart"/>
+      <w:r>
+        <w:rPr>
+          <w:rFonts w:ascii="Courier New" w:eastAsia="Times New Roman" w:hAnsi="Courier New" w:cs="Courier New"/>
+          <w:color w:val="AA4926"/>
+          <w:sz w:val="20"/>
+          <w:szCs w:val="20"/>
+          <w:lang w:eastAsia="pt-BR"/>
+        </w:rPr>
+        <w:t>label</w:t>
+      </w:r>
+      <w:proofErr w:type="spellEnd"/>
+      <w:r>
+        <w:rPr>
+          <w:rFonts w:ascii="Courier New" w:eastAsia="Times New Roman" w:hAnsi="Courier New" w:cs="Courier New"/>
+          <w:color w:val="F92672"/>
+          <w:sz w:val="20"/>
+          <w:szCs w:val="20"/>
+          <w:lang w:eastAsia="pt-BR"/>
+        </w:rPr>
+        <w:t>=</w:t>
+      </w:r>
+      <w:r>
+        <w:rPr>
+          <w:rFonts w:ascii="Courier New" w:eastAsia="Times New Roman" w:hAnsi="Courier New" w:cs="Courier New"/>
+          <w:color w:val="E6DB74"/>
+          <w:sz w:val="20"/>
+          <w:szCs w:val="20"/>
+          <w:lang w:eastAsia="pt-BR"/>
+        </w:rPr>
+        <w:t>'Assunto'</w:t>
+      </w:r>
+      <w:r>
+        <w:rPr>
+          <w:rFonts w:ascii="Courier New" w:eastAsia="Times New Roman" w:hAnsi="Courier New" w:cs="Courier New"/>
+          <w:color w:val="F8F8F2"/>
+          <w:sz w:val="20"/>
+          <w:szCs w:val="20"/>
+          <w:lang w:eastAsia="pt-BR"/>
+        </w:rPr>
+        <w:t xml:space="preserve">, </w:t>
+      </w:r>
+      <w:proofErr w:type="spellStart"/>
+      <w:r>
+        <w:rPr>
+          <w:rFonts w:ascii="Courier New" w:eastAsia="Times New Roman" w:hAnsi="Courier New" w:cs="Courier New"/>
+          <w:color w:val="AA4926"/>
+          <w:sz w:val="20"/>
+          <w:szCs w:val="20"/>
+          <w:lang w:eastAsia="pt-BR"/>
+        </w:rPr>
+        <w:t>max_length</w:t>
+      </w:r>
+      <w:proofErr w:type="spellEnd"/>
+      <w:r>
+        <w:rPr>
+          <w:rFonts w:ascii="Courier New" w:eastAsia="Times New Roman" w:hAnsi="Courier New" w:cs="Courier New"/>
+          <w:color w:val="F92672"/>
+          <w:sz w:val="20"/>
+          <w:szCs w:val="20"/>
+          <w:lang w:eastAsia="pt-BR"/>
+        </w:rPr>
+        <w:t>=</w:t>
+      </w:r>
+      <w:r>
+        <w:rPr>
+          <w:rFonts w:ascii="Courier New" w:eastAsia="Times New Roman" w:hAnsi="Courier New" w:cs="Courier New"/>
+          <w:color w:val="AE81FF"/>
+          <w:sz w:val="20"/>
+          <w:szCs w:val="20"/>
+          <w:lang w:eastAsia="pt-BR"/>
+        </w:rPr>
+        <w:t>100</w:t>
+      </w:r>
+      <w:r>
+        <w:rPr>
+          <w:rFonts w:ascii="Courier New" w:eastAsia="Times New Roman" w:hAnsi="Courier New" w:cs="Courier New"/>
+          <w:color w:val="F8F8F2"/>
+          <w:sz w:val="20"/>
+          <w:szCs w:val="20"/>
+          <w:lang w:eastAsia="pt-BR"/>
+        </w:rPr>
+        <w:t>)</w:t>
+      </w:r>
+      <w:r>
+        <w:rPr>
+          <w:rFonts w:ascii="Courier New" w:eastAsia="Times New Roman" w:hAnsi="Courier New" w:cs="Courier New"/>
+          <w:color w:val="F8F8F2"/>
+          <w:sz w:val="20"/>
+          <w:szCs w:val="20"/>
+          <w:lang w:eastAsia="pt-BR"/>
+        </w:rPr>
+        <w:br/>
+        <w:t xml:space="preserve">    mensagem </w:t>
+      </w:r>
+      <w:r>
+        <w:rPr>
+          <w:rFonts w:ascii="Courier New" w:eastAsia="Times New Roman" w:hAnsi="Courier New" w:cs="Courier New"/>
+          <w:color w:val="F92672"/>
+          <w:sz w:val="20"/>
+          <w:szCs w:val="20"/>
+          <w:lang w:eastAsia="pt-BR"/>
+        </w:rPr>
+        <w:t xml:space="preserve">= </w:t>
+      </w:r>
+      <w:proofErr w:type="spellStart"/>
+      <w:r>
+        <w:rPr>
+          <w:rFonts w:ascii="Courier New" w:eastAsia="Times New Roman" w:hAnsi="Courier New" w:cs="Courier New"/>
+          <w:color w:val="F8F8F2"/>
+          <w:sz w:val="20"/>
+          <w:szCs w:val="20"/>
+          <w:lang w:eastAsia="pt-BR"/>
+        </w:rPr>
+        <w:t>forms.</w:t>
+      </w:r>
+      <w:r>
+        <w:rPr>
+          <w:rFonts w:ascii="Courier New" w:eastAsia="Times New Roman" w:hAnsi="Courier New" w:cs="Courier New"/>
+          <w:color w:val="66D9EF"/>
+          <w:sz w:val="20"/>
+          <w:szCs w:val="20"/>
+          <w:lang w:eastAsia="pt-BR"/>
+        </w:rPr>
+        <w:t>CharField</w:t>
+      </w:r>
+      <w:proofErr w:type="spellEnd"/>
+      <w:r>
+        <w:rPr>
+          <w:rFonts w:ascii="Courier New" w:eastAsia="Times New Roman" w:hAnsi="Courier New" w:cs="Courier New"/>
+          <w:color w:val="F8F8F2"/>
+          <w:sz w:val="20"/>
+          <w:szCs w:val="20"/>
+          <w:lang w:eastAsia="pt-BR"/>
+        </w:rPr>
+        <w:t>(</w:t>
+      </w:r>
+      <w:proofErr w:type="spellStart"/>
+      <w:r>
+        <w:rPr>
+          <w:rFonts w:ascii="Courier New" w:eastAsia="Times New Roman" w:hAnsi="Courier New" w:cs="Courier New"/>
+          <w:color w:val="AA4926"/>
+          <w:sz w:val="20"/>
+          <w:szCs w:val="20"/>
+          <w:lang w:eastAsia="pt-BR"/>
+        </w:rPr>
+        <w:t>label</w:t>
+      </w:r>
+      <w:proofErr w:type="spellEnd"/>
+      <w:r>
+        <w:rPr>
+          <w:rFonts w:ascii="Courier New" w:eastAsia="Times New Roman" w:hAnsi="Courier New" w:cs="Courier New"/>
+          <w:color w:val="F92672"/>
+          <w:sz w:val="20"/>
+          <w:szCs w:val="20"/>
+          <w:lang w:eastAsia="pt-BR"/>
+        </w:rPr>
+        <w:t>=</w:t>
+      </w:r>
+      <w:r>
+        <w:rPr>
+          <w:rFonts w:ascii="Courier New" w:eastAsia="Times New Roman" w:hAnsi="Courier New" w:cs="Courier New"/>
+          <w:color w:val="E6DB74"/>
+          <w:sz w:val="20"/>
+          <w:szCs w:val="20"/>
+          <w:lang w:eastAsia="pt-BR"/>
+        </w:rPr>
+        <w:t>'Mensagem'</w:t>
+      </w:r>
+      <w:r>
+        <w:rPr>
+          <w:rFonts w:ascii="Courier New" w:eastAsia="Times New Roman" w:hAnsi="Courier New" w:cs="Courier New"/>
+          <w:color w:val="F8F8F2"/>
+          <w:sz w:val="20"/>
+          <w:szCs w:val="20"/>
+          <w:lang w:eastAsia="pt-BR"/>
+        </w:rPr>
+        <w:t xml:space="preserve">, </w:t>
+      </w:r>
+      <w:proofErr w:type="spellStart"/>
+      <w:r>
+        <w:rPr>
+          <w:rFonts w:ascii="Courier New" w:eastAsia="Times New Roman" w:hAnsi="Courier New" w:cs="Courier New"/>
+          <w:color w:val="AA4926"/>
+          <w:sz w:val="20"/>
+          <w:szCs w:val="20"/>
+          <w:lang w:eastAsia="pt-BR"/>
+        </w:rPr>
+        <w:t>max_length</w:t>
+      </w:r>
+      <w:proofErr w:type="spellEnd"/>
+      <w:r>
+        <w:rPr>
+          <w:rFonts w:ascii="Courier New" w:eastAsia="Times New Roman" w:hAnsi="Courier New" w:cs="Courier New"/>
+          <w:color w:val="F92672"/>
+          <w:sz w:val="20"/>
+          <w:szCs w:val="20"/>
+          <w:lang w:eastAsia="pt-BR"/>
+        </w:rPr>
+        <w:t>=</w:t>
+      </w:r>
+      <w:r>
+        <w:rPr>
+          <w:rFonts w:ascii="Courier New" w:eastAsia="Times New Roman" w:hAnsi="Courier New" w:cs="Courier New"/>
+          <w:color w:val="AE81FF"/>
+          <w:sz w:val="20"/>
+          <w:szCs w:val="20"/>
+          <w:lang w:eastAsia="pt-BR"/>
+        </w:rPr>
+        <w:t>100</w:t>
+      </w:r>
+      <w:r>
+        <w:rPr>
+          <w:rFonts w:ascii="Courier New" w:eastAsia="Times New Roman" w:hAnsi="Courier New" w:cs="Courier New"/>
+          <w:color w:val="F8F8F2"/>
+          <w:sz w:val="20"/>
+          <w:szCs w:val="20"/>
+          <w:lang w:eastAsia="pt-BR"/>
+        </w:rPr>
+        <w:t>)</w:t>
+      </w:r>
+      <w:r>
+        <w:rPr>
+          <w:rFonts w:ascii="Courier New" w:eastAsia="Times New Roman" w:hAnsi="Courier New" w:cs="Courier New"/>
+          <w:color w:val="F8F8F2"/>
+          <w:sz w:val="20"/>
+          <w:szCs w:val="20"/>
+          <w:lang w:eastAsia="pt-BR"/>
+        </w:rPr>
+        <w:br/>
+      </w:r>
+      <w:r>
+        <w:rPr>
+          <w:rFonts w:ascii="Courier New" w:eastAsia="Times New Roman" w:hAnsi="Courier New" w:cs="Courier New"/>
+          <w:color w:val="F8F8F2"/>
+          <w:sz w:val="20"/>
+          <w:szCs w:val="20"/>
+          <w:lang w:eastAsia="pt-BR"/>
+        </w:rPr>
+        <w:br/>
+        <w:t xml:space="preserve">    </w:t>
+      </w:r>
+      <w:proofErr w:type="spellStart"/>
+      <w:r>
+        <w:rPr>
+          <w:rFonts w:ascii="Courier New" w:eastAsia="Times New Roman" w:hAnsi="Courier New" w:cs="Courier New"/>
+          <w:color w:val="C45911" w:themeColor="accent2" w:themeShade="BF"/>
+          <w:sz w:val="20"/>
+          <w:szCs w:val="20"/>
+          <w:highlight w:val="lightGray"/>
+          <w:lang w:eastAsia="pt-BR"/>
+        </w:rPr>
+        <w:t>def</w:t>
+      </w:r>
+      <w:proofErr w:type="spellEnd"/>
+      <w:r>
+        <w:rPr>
+          <w:rFonts w:ascii="Courier New" w:eastAsia="Times New Roman" w:hAnsi="Courier New" w:cs="Courier New"/>
+          <w:color w:val="C45911" w:themeColor="accent2" w:themeShade="BF"/>
+          <w:sz w:val="20"/>
+          <w:szCs w:val="20"/>
+          <w:highlight w:val="lightGray"/>
+          <w:lang w:eastAsia="pt-BR"/>
+        </w:rPr>
+        <w:t xml:space="preserve"> </w:t>
+      </w:r>
+      <w:proofErr w:type="spellStart"/>
+      <w:r>
+        <w:rPr>
+          <w:rFonts w:ascii="Courier New" w:eastAsia="Times New Roman" w:hAnsi="Courier New" w:cs="Courier New"/>
+          <w:color w:val="C45911" w:themeColor="accent2" w:themeShade="BF"/>
+          <w:sz w:val="20"/>
+          <w:szCs w:val="20"/>
+          <w:highlight w:val="lightGray"/>
+          <w:lang w:eastAsia="pt-BR"/>
+        </w:rPr>
+        <w:t>send_mail</w:t>
+      </w:r>
+      <w:proofErr w:type="spellEnd"/>
+      <w:r>
+        <w:rPr>
+          <w:rFonts w:ascii="Courier New" w:eastAsia="Times New Roman" w:hAnsi="Courier New" w:cs="Courier New"/>
+          <w:color w:val="C45911" w:themeColor="accent2" w:themeShade="BF"/>
+          <w:sz w:val="20"/>
+          <w:szCs w:val="20"/>
+          <w:highlight w:val="lightGray"/>
+          <w:lang w:eastAsia="pt-BR"/>
+        </w:rPr>
+        <w:t>(self):</w:t>
+      </w:r>
+      <w:r>
+        <w:rPr>
+          <w:rFonts w:ascii="Courier New" w:eastAsia="Times New Roman" w:hAnsi="Courier New" w:cs="Courier New"/>
+          <w:color w:val="C45911" w:themeColor="accent2" w:themeShade="BF"/>
+          <w:sz w:val="20"/>
+          <w:szCs w:val="20"/>
+          <w:highlight w:val="lightGray"/>
+          <w:lang w:eastAsia="pt-BR"/>
+        </w:rPr>
+        <w:br/>
+        <w:t xml:space="preserve">        nome = </w:t>
+      </w:r>
+      <w:proofErr w:type="spellStart"/>
+      <w:r>
+        <w:rPr>
+          <w:rFonts w:ascii="Courier New" w:eastAsia="Times New Roman" w:hAnsi="Courier New" w:cs="Courier New"/>
+          <w:color w:val="C45911" w:themeColor="accent2" w:themeShade="BF"/>
+          <w:sz w:val="20"/>
+          <w:szCs w:val="20"/>
+          <w:highlight w:val="lightGray"/>
+          <w:lang w:eastAsia="pt-BR"/>
+        </w:rPr>
+        <w:t>self.cleaned_data</w:t>
+      </w:r>
+      <w:proofErr w:type="spellEnd"/>
+      <w:r>
+        <w:rPr>
+          <w:rFonts w:ascii="Courier New" w:eastAsia="Times New Roman" w:hAnsi="Courier New" w:cs="Courier New"/>
+          <w:color w:val="C45911" w:themeColor="accent2" w:themeShade="BF"/>
+          <w:sz w:val="20"/>
+          <w:szCs w:val="20"/>
+          <w:highlight w:val="lightGray"/>
+          <w:lang w:eastAsia="pt-BR"/>
+        </w:rPr>
+        <w:t>['nome']</w:t>
+      </w:r>
+      <w:r>
+        <w:rPr>
+          <w:rFonts w:ascii="Courier New" w:eastAsia="Times New Roman" w:hAnsi="Courier New" w:cs="Courier New"/>
+          <w:color w:val="C45911" w:themeColor="accent2" w:themeShade="BF"/>
+          <w:sz w:val="20"/>
+          <w:szCs w:val="20"/>
+          <w:highlight w:val="lightGray"/>
+          <w:lang w:eastAsia="pt-BR"/>
+        </w:rPr>
+        <w:br/>
+        <w:t xml:space="preserve">        </w:t>
+      </w:r>
+      <w:proofErr w:type="spellStart"/>
+      <w:r>
+        <w:rPr>
+          <w:rFonts w:ascii="Courier New" w:eastAsia="Times New Roman" w:hAnsi="Courier New" w:cs="Courier New"/>
+          <w:color w:val="C45911" w:themeColor="accent2" w:themeShade="BF"/>
+          <w:sz w:val="20"/>
+          <w:szCs w:val="20"/>
+          <w:highlight w:val="lightGray"/>
+          <w:lang w:eastAsia="pt-BR"/>
+        </w:rPr>
+        <w:t>email</w:t>
+      </w:r>
+      <w:proofErr w:type="spellEnd"/>
+      <w:r>
+        <w:rPr>
+          <w:rFonts w:ascii="Courier New" w:eastAsia="Times New Roman" w:hAnsi="Courier New" w:cs="Courier New"/>
+          <w:color w:val="C45911" w:themeColor="accent2" w:themeShade="BF"/>
+          <w:sz w:val="20"/>
+          <w:szCs w:val="20"/>
+          <w:highlight w:val="lightGray"/>
+          <w:lang w:eastAsia="pt-BR"/>
+        </w:rPr>
+        <w:t xml:space="preserve"> = </w:t>
+      </w:r>
+      <w:proofErr w:type="spellStart"/>
+      <w:r>
+        <w:rPr>
+          <w:rFonts w:ascii="Courier New" w:eastAsia="Times New Roman" w:hAnsi="Courier New" w:cs="Courier New"/>
+          <w:color w:val="C45911" w:themeColor="accent2" w:themeShade="BF"/>
+          <w:sz w:val="20"/>
+          <w:szCs w:val="20"/>
+          <w:highlight w:val="lightGray"/>
+          <w:lang w:eastAsia="pt-BR"/>
+        </w:rPr>
+        <w:t>self.cleaned_data</w:t>
+      </w:r>
+      <w:proofErr w:type="spellEnd"/>
+      <w:r>
+        <w:rPr>
+          <w:rFonts w:ascii="Courier New" w:eastAsia="Times New Roman" w:hAnsi="Courier New" w:cs="Courier New"/>
+          <w:color w:val="C45911" w:themeColor="accent2" w:themeShade="BF"/>
+          <w:sz w:val="20"/>
+          <w:szCs w:val="20"/>
+          <w:highlight w:val="lightGray"/>
+          <w:lang w:eastAsia="pt-BR"/>
+        </w:rPr>
+        <w:t>['</w:t>
+      </w:r>
+      <w:proofErr w:type="spellStart"/>
+      <w:r>
+        <w:rPr>
+          <w:rFonts w:ascii="Courier New" w:eastAsia="Times New Roman" w:hAnsi="Courier New" w:cs="Courier New"/>
+          <w:color w:val="C45911" w:themeColor="accent2" w:themeShade="BF"/>
+          <w:sz w:val="20"/>
+          <w:szCs w:val="20"/>
+          <w:highlight w:val="lightGray"/>
+          <w:lang w:eastAsia="pt-BR"/>
+        </w:rPr>
+        <w:t>email</w:t>
+      </w:r>
+      <w:proofErr w:type="spellEnd"/>
+      <w:r>
+        <w:rPr>
+          <w:rFonts w:ascii="Courier New" w:eastAsia="Times New Roman" w:hAnsi="Courier New" w:cs="Courier New"/>
+          <w:color w:val="C45911" w:themeColor="accent2" w:themeShade="BF"/>
+          <w:sz w:val="20"/>
+          <w:szCs w:val="20"/>
+          <w:highlight w:val="lightGray"/>
+          <w:lang w:eastAsia="pt-BR"/>
+        </w:rPr>
+        <w:t>']</w:t>
+      </w:r>
+      <w:r>
+        <w:rPr>
+          <w:rFonts w:ascii="Courier New" w:eastAsia="Times New Roman" w:hAnsi="Courier New" w:cs="Courier New"/>
+          <w:color w:val="C45911" w:themeColor="accent2" w:themeShade="BF"/>
+          <w:sz w:val="20"/>
+          <w:szCs w:val="20"/>
+          <w:highlight w:val="lightGray"/>
+          <w:lang w:eastAsia="pt-BR"/>
+        </w:rPr>
+        <w:br/>
+        <w:t xml:space="preserve">        assunto = </w:t>
+      </w:r>
+      <w:proofErr w:type="spellStart"/>
+      <w:r>
+        <w:rPr>
+          <w:rFonts w:ascii="Courier New" w:eastAsia="Times New Roman" w:hAnsi="Courier New" w:cs="Courier New"/>
+          <w:color w:val="C45911" w:themeColor="accent2" w:themeShade="BF"/>
+          <w:sz w:val="20"/>
+          <w:szCs w:val="20"/>
+          <w:highlight w:val="lightGray"/>
+          <w:lang w:eastAsia="pt-BR"/>
+        </w:rPr>
+        <w:t>self.cleaned_data</w:t>
+      </w:r>
+      <w:proofErr w:type="spellEnd"/>
+      <w:r>
+        <w:rPr>
+          <w:rFonts w:ascii="Courier New" w:eastAsia="Times New Roman" w:hAnsi="Courier New" w:cs="Courier New"/>
+          <w:color w:val="C45911" w:themeColor="accent2" w:themeShade="BF"/>
+          <w:sz w:val="20"/>
+          <w:szCs w:val="20"/>
+          <w:highlight w:val="lightGray"/>
+          <w:lang w:eastAsia="pt-BR"/>
+        </w:rPr>
+        <w:t>['assunto']</w:t>
+      </w:r>
+      <w:r>
+        <w:rPr>
+          <w:rFonts w:ascii="Courier New" w:eastAsia="Times New Roman" w:hAnsi="Courier New" w:cs="Courier New"/>
+          <w:color w:val="C45911" w:themeColor="accent2" w:themeShade="BF"/>
+          <w:sz w:val="20"/>
+          <w:szCs w:val="20"/>
+          <w:highlight w:val="lightGray"/>
+          <w:lang w:eastAsia="pt-BR"/>
+        </w:rPr>
+        <w:br/>
+        <w:t xml:space="preserve">        mensagem = </w:t>
+      </w:r>
+      <w:proofErr w:type="spellStart"/>
+      <w:r>
+        <w:rPr>
+          <w:rFonts w:ascii="Courier New" w:eastAsia="Times New Roman" w:hAnsi="Courier New" w:cs="Courier New"/>
+          <w:color w:val="C45911" w:themeColor="accent2" w:themeShade="BF"/>
+          <w:sz w:val="20"/>
+          <w:szCs w:val="20"/>
+          <w:highlight w:val="lightGray"/>
+          <w:lang w:eastAsia="pt-BR"/>
+        </w:rPr>
+        <w:t>self.cleaned_data</w:t>
+      </w:r>
+      <w:proofErr w:type="spellEnd"/>
+      <w:r>
+        <w:rPr>
+          <w:rFonts w:ascii="Courier New" w:eastAsia="Times New Roman" w:hAnsi="Courier New" w:cs="Courier New"/>
+          <w:color w:val="C45911" w:themeColor="accent2" w:themeShade="BF"/>
+          <w:sz w:val="20"/>
+          <w:szCs w:val="20"/>
+          <w:highlight w:val="lightGray"/>
+          <w:lang w:eastAsia="pt-BR"/>
+        </w:rPr>
+        <w:t>['assunto']</w:t>
+      </w:r>
+      <w:r>
+        <w:rPr>
+          <w:rFonts w:ascii="Courier New" w:eastAsia="Times New Roman" w:hAnsi="Courier New" w:cs="Courier New"/>
+          <w:color w:val="C45911" w:themeColor="accent2" w:themeShade="BF"/>
+          <w:sz w:val="20"/>
+          <w:szCs w:val="20"/>
+          <w:highlight w:val="lightGray"/>
+          <w:lang w:eastAsia="pt-BR"/>
+        </w:rPr>
+        <w:br/>
+      </w:r>
+      <w:r>
+        <w:rPr>
+          <w:rFonts w:ascii="Courier New" w:eastAsia="Times New Roman" w:hAnsi="Courier New" w:cs="Courier New"/>
+          <w:color w:val="C45911" w:themeColor="accent2" w:themeShade="BF"/>
+          <w:sz w:val="20"/>
+          <w:szCs w:val="20"/>
+          <w:highlight w:val="lightGray"/>
+          <w:lang w:eastAsia="pt-BR"/>
+        </w:rPr>
+        <w:br/>
+        <w:t xml:space="preserve">        </w:t>
+      </w:r>
+      <w:proofErr w:type="spellStart"/>
+      <w:r>
+        <w:rPr>
+          <w:rFonts w:ascii="Courier New" w:eastAsia="Times New Roman" w:hAnsi="Courier New" w:cs="Courier New"/>
+          <w:color w:val="C45911" w:themeColor="accent2" w:themeShade="BF"/>
+          <w:sz w:val="20"/>
+          <w:szCs w:val="20"/>
+          <w:highlight w:val="lightGray"/>
+          <w:lang w:eastAsia="pt-BR"/>
+        </w:rPr>
+        <w:t>conteudo</w:t>
+      </w:r>
+      <w:proofErr w:type="spellEnd"/>
+      <w:r>
+        <w:rPr>
+          <w:rFonts w:ascii="Courier New" w:eastAsia="Times New Roman" w:hAnsi="Courier New" w:cs="Courier New"/>
+          <w:color w:val="C45911" w:themeColor="accent2" w:themeShade="BF"/>
+          <w:sz w:val="20"/>
+          <w:szCs w:val="20"/>
+          <w:highlight w:val="lightGray"/>
+          <w:lang w:eastAsia="pt-BR"/>
+        </w:rPr>
+        <w:t xml:space="preserve"> = </w:t>
+      </w:r>
+      <w:proofErr w:type="spellStart"/>
+      <w:r>
+        <w:rPr>
+          <w:rFonts w:ascii="Courier New" w:eastAsia="Times New Roman" w:hAnsi="Courier New" w:cs="Courier New"/>
+          <w:color w:val="C45911" w:themeColor="accent2" w:themeShade="BF"/>
+          <w:sz w:val="20"/>
+          <w:szCs w:val="20"/>
+          <w:highlight w:val="lightGray"/>
+          <w:lang w:eastAsia="pt-BR"/>
+        </w:rPr>
+        <w:t>f'Nome</w:t>
+      </w:r>
+      <w:proofErr w:type="spellEnd"/>
+      <w:r>
+        <w:rPr>
+          <w:rFonts w:ascii="Courier New" w:eastAsia="Times New Roman" w:hAnsi="Courier New" w:cs="Courier New"/>
+          <w:color w:val="C45911" w:themeColor="accent2" w:themeShade="BF"/>
+          <w:sz w:val="20"/>
+          <w:szCs w:val="20"/>
+          <w:highlight w:val="lightGray"/>
+          <w:lang w:eastAsia="pt-BR"/>
+        </w:rPr>
+        <w:t>: {nome}\n E-Mail: {</w:t>
+      </w:r>
+      <w:proofErr w:type="spellStart"/>
+      <w:r>
+        <w:rPr>
+          <w:rFonts w:ascii="Courier New" w:eastAsia="Times New Roman" w:hAnsi="Courier New" w:cs="Courier New"/>
+          <w:color w:val="C45911" w:themeColor="accent2" w:themeShade="BF"/>
+          <w:sz w:val="20"/>
+          <w:szCs w:val="20"/>
+          <w:highlight w:val="lightGray"/>
+          <w:lang w:eastAsia="pt-BR"/>
+        </w:rPr>
+        <w:t>email</w:t>
+      </w:r>
+      <w:proofErr w:type="spellEnd"/>
+      <w:r>
+        <w:rPr>
+          <w:rFonts w:ascii="Courier New" w:eastAsia="Times New Roman" w:hAnsi="Courier New" w:cs="Courier New"/>
+          <w:color w:val="C45911" w:themeColor="accent2" w:themeShade="BF"/>
+          <w:sz w:val="20"/>
+          <w:szCs w:val="20"/>
+          <w:highlight w:val="lightGray"/>
+          <w:lang w:eastAsia="pt-BR"/>
+        </w:rPr>
+        <w:t>}\</w:t>
+      </w:r>
+      <w:proofErr w:type="spellStart"/>
+      <w:r>
+        <w:rPr>
+          <w:rFonts w:ascii="Courier New" w:eastAsia="Times New Roman" w:hAnsi="Courier New" w:cs="Courier New"/>
+          <w:color w:val="C45911" w:themeColor="accent2" w:themeShade="BF"/>
+          <w:sz w:val="20"/>
+          <w:szCs w:val="20"/>
+          <w:highlight w:val="lightGray"/>
+          <w:lang w:eastAsia="pt-BR"/>
+        </w:rPr>
+        <w:t>nAssunto</w:t>
+      </w:r>
+      <w:proofErr w:type="spellEnd"/>
+      <w:r>
+        <w:rPr>
+          <w:rFonts w:ascii="Courier New" w:eastAsia="Times New Roman" w:hAnsi="Courier New" w:cs="Courier New"/>
+          <w:color w:val="C45911" w:themeColor="accent2" w:themeShade="BF"/>
+          <w:sz w:val="20"/>
+          <w:szCs w:val="20"/>
+          <w:highlight w:val="lightGray"/>
+          <w:lang w:eastAsia="pt-BR"/>
+        </w:rPr>
+        <w:t>: {assunto}\</w:t>
+      </w:r>
+      <w:proofErr w:type="spellStart"/>
+      <w:r>
+        <w:rPr>
+          <w:rFonts w:ascii="Courier New" w:eastAsia="Times New Roman" w:hAnsi="Courier New" w:cs="Courier New"/>
+          <w:color w:val="C45911" w:themeColor="accent2" w:themeShade="BF"/>
+          <w:sz w:val="20"/>
+          <w:szCs w:val="20"/>
+          <w:highlight w:val="lightGray"/>
+          <w:lang w:eastAsia="pt-BR"/>
+        </w:rPr>
+        <w:t>nMensagem</w:t>
+      </w:r>
+      <w:proofErr w:type="spellEnd"/>
+      <w:r>
+        <w:rPr>
+          <w:rFonts w:ascii="Courier New" w:eastAsia="Times New Roman" w:hAnsi="Courier New" w:cs="Courier New"/>
+          <w:color w:val="C45911" w:themeColor="accent2" w:themeShade="BF"/>
+          <w:sz w:val="20"/>
+          <w:szCs w:val="20"/>
+          <w:highlight w:val="lightGray"/>
+          <w:lang w:eastAsia="pt-BR"/>
+        </w:rPr>
+        <w:t>: {mensagem}'</w:t>
+      </w:r>
+      <w:r>
+        <w:rPr>
+          <w:rFonts w:ascii="Courier New" w:eastAsia="Times New Roman" w:hAnsi="Courier New" w:cs="Courier New"/>
+          <w:color w:val="C45911" w:themeColor="accent2" w:themeShade="BF"/>
+          <w:sz w:val="20"/>
+          <w:szCs w:val="20"/>
+          <w:highlight w:val="lightGray"/>
+          <w:lang w:eastAsia="pt-BR"/>
+        </w:rPr>
+        <w:br/>
+      </w:r>
+      <w:r>
+        <w:rPr>
+          <w:rFonts w:ascii="Courier New" w:eastAsia="Times New Roman" w:hAnsi="Courier New" w:cs="Courier New"/>
+          <w:color w:val="C45911" w:themeColor="accent2" w:themeShade="BF"/>
+          <w:sz w:val="20"/>
+          <w:szCs w:val="20"/>
+          <w:highlight w:val="lightGray"/>
+          <w:lang w:eastAsia="pt-BR"/>
+        </w:rPr>
+        <w:br/>
+        <w:t xml:space="preserve">        mail = </w:t>
+      </w:r>
+      <w:proofErr w:type="spellStart"/>
+      <w:r>
+        <w:rPr>
+          <w:rFonts w:ascii="Courier New" w:eastAsia="Times New Roman" w:hAnsi="Courier New" w:cs="Courier New"/>
+          <w:color w:val="C45911" w:themeColor="accent2" w:themeShade="BF"/>
+          <w:sz w:val="20"/>
+          <w:szCs w:val="20"/>
+          <w:highlight w:val="lightGray"/>
+          <w:lang w:eastAsia="pt-BR"/>
+        </w:rPr>
+        <w:t>EmailMessage</w:t>
+      </w:r>
+      <w:proofErr w:type="spellEnd"/>
+      <w:r>
+        <w:rPr>
+          <w:rFonts w:ascii="Courier New" w:eastAsia="Times New Roman" w:hAnsi="Courier New" w:cs="Courier New"/>
+          <w:color w:val="C45911" w:themeColor="accent2" w:themeShade="BF"/>
+          <w:sz w:val="20"/>
+          <w:szCs w:val="20"/>
+          <w:highlight w:val="lightGray"/>
+          <w:lang w:eastAsia="pt-BR"/>
+        </w:rPr>
+        <w:t>(</w:t>
+      </w:r>
+      <w:r>
+        <w:rPr>
+          <w:rFonts w:ascii="Courier New" w:eastAsia="Times New Roman" w:hAnsi="Courier New" w:cs="Courier New"/>
+          <w:color w:val="C45911" w:themeColor="accent2" w:themeShade="BF"/>
+          <w:sz w:val="20"/>
+          <w:szCs w:val="20"/>
+          <w:highlight w:val="lightGray"/>
+          <w:lang w:eastAsia="pt-BR"/>
+        </w:rPr>
+        <w:br/>
+        <w:t xml:space="preserve">            </w:t>
+      </w:r>
+      <w:proofErr w:type="spellStart"/>
+      <w:r>
+        <w:rPr>
+          <w:rFonts w:ascii="Courier New" w:eastAsia="Times New Roman" w:hAnsi="Courier New" w:cs="Courier New"/>
+          <w:color w:val="C45911" w:themeColor="accent2" w:themeShade="BF"/>
+          <w:sz w:val="20"/>
+          <w:szCs w:val="20"/>
+          <w:highlight w:val="lightGray"/>
+          <w:lang w:eastAsia="pt-BR"/>
+        </w:rPr>
+        <w:t>subject</w:t>
+      </w:r>
+      <w:proofErr w:type="spellEnd"/>
+      <w:r>
+        <w:rPr>
+          <w:rFonts w:ascii="Courier New" w:eastAsia="Times New Roman" w:hAnsi="Courier New" w:cs="Courier New"/>
+          <w:color w:val="C45911" w:themeColor="accent2" w:themeShade="BF"/>
+          <w:sz w:val="20"/>
+          <w:szCs w:val="20"/>
+          <w:highlight w:val="lightGray"/>
+          <w:lang w:eastAsia="pt-BR"/>
+        </w:rPr>
+        <w:t>=</w:t>
+      </w:r>
+      <w:r>
+        <w:rPr>
+          <w:rFonts w:ascii="Courier New" w:eastAsia="Times New Roman" w:hAnsi="Courier New" w:cs="Courier New"/>
+          <w:color w:val="C45911" w:themeColor="accent2" w:themeShade="BF"/>
+          <w:sz w:val="20"/>
+          <w:szCs w:val="20"/>
+          <w:highlight w:val="lightGray"/>
+          <w:lang w:eastAsia="pt-BR"/>
+        </w:rPr>
+        <w:t>'E-mail enviado pelo sis</w:t>
+      </w:r>
+      <w:r>
+        <w:rPr>
+          <w:rFonts w:ascii="Courier New" w:eastAsia="Times New Roman" w:hAnsi="Courier New" w:cs="Courier New"/>
+          <w:color w:val="C45911" w:themeColor="accent2" w:themeShade="BF"/>
+          <w:sz w:val="20"/>
+          <w:szCs w:val="20"/>
+          <w:highlight w:val="lightGray"/>
+          <w:lang w:eastAsia="pt-BR"/>
+        </w:rPr>
+        <w:t>tema django2',</w:t>
+      </w:r>
+      <w:r>
+        <w:rPr>
+          <w:rFonts w:ascii="Courier New" w:eastAsia="Times New Roman" w:hAnsi="Courier New" w:cs="Courier New"/>
+          <w:color w:val="C45911" w:themeColor="accent2" w:themeShade="BF"/>
+          <w:sz w:val="20"/>
+          <w:szCs w:val="20"/>
+          <w:highlight w:val="lightGray"/>
+          <w:lang w:eastAsia="pt-BR"/>
+        </w:rPr>
+        <w:br/>
+        <w:t xml:space="preserve">            </w:t>
+      </w:r>
+      <w:proofErr w:type="spellStart"/>
+      <w:r>
+        <w:rPr>
+          <w:rFonts w:ascii="Courier New" w:eastAsia="Times New Roman" w:hAnsi="Courier New" w:cs="Courier New"/>
+          <w:color w:val="C45911" w:themeColor="accent2" w:themeShade="BF"/>
+          <w:sz w:val="20"/>
+          <w:szCs w:val="20"/>
+          <w:highlight w:val="lightGray"/>
+          <w:lang w:eastAsia="pt-BR"/>
+        </w:rPr>
+        <w:t>body</w:t>
+      </w:r>
+      <w:proofErr w:type="spellEnd"/>
+      <w:r>
+        <w:rPr>
+          <w:rFonts w:ascii="Courier New" w:eastAsia="Times New Roman" w:hAnsi="Courier New" w:cs="Courier New"/>
+          <w:color w:val="C45911" w:themeColor="accent2" w:themeShade="BF"/>
+          <w:sz w:val="20"/>
+          <w:szCs w:val="20"/>
+          <w:highlight w:val="lightGray"/>
+          <w:lang w:eastAsia="pt-BR"/>
+        </w:rPr>
+        <w:t>=</w:t>
+      </w:r>
+      <w:proofErr w:type="spellStart"/>
+      <w:r>
+        <w:rPr>
+          <w:rFonts w:ascii="Courier New" w:eastAsia="Times New Roman" w:hAnsi="Courier New" w:cs="Courier New"/>
+          <w:color w:val="C45911" w:themeColor="accent2" w:themeShade="BF"/>
+          <w:sz w:val="20"/>
+          <w:szCs w:val="20"/>
+          <w:highlight w:val="lightGray"/>
+          <w:lang w:eastAsia="pt-BR"/>
+        </w:rPr>
+        <w:t>conteudo</w:t>
+      </w:r>
+      <w:proofErr w:type="spellEnd"/>
+      <w:r>
+        <w:rPr>
+          <w:rFonts w:ascii="Courier New" w:eastAsia="Times New Roman" w:hAnsi="Courier New" w:cs="Courier New"/>
+          <w:color w:val="C45911" w:themeColor="accent2" w:themeShade="BF"/>
+          <w:sz w:val="20"/>
+          <w:szCs w:val="20"/>
+          <w:highlight w:val="lightGray"/>
+          <w:lang w:eastAsia="pt-BR"/>
+        </w:rPr>
+        <w:t>,</w:t>
+      </w:r>
+      <w:r>
+        <w:rPr>
+          <w:rFonts w:ascii="Courier New" w:eastAsia="Times New Roman" w:hAnsi="Courier New" w:cs="Courier New"/>
+          <w:color w:val="C45911" w:themeColor="accent2" w:themeShade="BF"/>
+          <w:sz w:val="20"/>
+          <w:szCs w:val="20"/>
+          <w:highlight w:val="lightGray"/>
+          <w:lang w:eastAsia="pt-BR"/>
+        </w:rPr>
+        <w:br/>
+        <w:t xml:space="preserve">            </w:t>
+      </w:r>
+      <w:proofErr w:type="spellStart"/>
+      <w:r>
+        <w:rPr>
+          <w:rFonts w:ascii="Courier New" w:eastAsia="Times New Roman" w:hAnsi="Courier New" w:cs="Courier New"/>
+          <w:color w:val="C45911" w:themeColor="accent2" w:themeShade="BF"/>
+          <w:sz w:val="20"/>
+          <w:szCs w:val="20"/>
+          <w:highlight w:val="lightGray"/>
+          <w:lang w:eastAsia="pt-BR"/>
+        </w:rPr>
+        <w:t>from_email</w:t>
+      </w:r>
+      <w:proofErr w:type="spellEnd"/>
+      <w:r>
+        <w:rPr>
+          <w:rFonts w:ascii="Courier New" w:eastAsia="Times New Roman" w:hAnsi="Courier New" w:cs="Courier New"/>
+          <w:color w:val="C45911" w:themeColor="accent2" w:themeShade="BF"/>
+          <w:sz w:val="20"/>
+          <w:szCs w:val="20"/>
+          <w:highlight w:val="lightGray"/>
+          <w:lang w:eastAsia="pt-BR"/>
+        </w:rPr>
+        <w:t>='contato@kwpsolucoes.com.br',</w:t>
+      </w:r>
+    </w:p>
+    <w:p>
+      <w:pPr>
+        <w:shd w:val="clear" w:color="auto" w:fill="272822"/>
+        <w:tabs>
+          <w:tab w:val="left" w:pos="916"/>
+          <w:tab w:val="left" w:pos="1832"/>
+          <w:tab w:val="left" w:pos="2748"/>
+          <w:tab w:val="left" w:pos="3664"/>
+          <w:tab w:val="left" w:pos="4580"/>
+          <w:tab w:val="left" w:pos="5496"/>
+          <w:tab w:val="left" w:pos="6412"/>
+          <w:tab w:val="left" w:pos="7328"/>
+          <w:tab w:val="left" w:pos="8244"/>
+          <w:tab w:val="left" w:pos="9160"/>
+          <w:tab w:val="left" w:pos="10076"/>
+          <w:tab w:val="left" w:pos="10992"/>
+          <w:tab w:val="left" w:pos="11908"/>
+          <w:tab w:val="left" w:pos="12824"/>
+          <w:tab w:val="left" w:pos="13740"/>
+          <w:tab w:val="left" w:pos="14656"/>
+        </w:tabs>
+        <w:spacing w:after="0" w:line="240" w:lineRule="auto"/>
+        <w:rPr>
+          <w:rFonts w:ascii="Courier New" w:eastAsia="Times New Roman" w:hAnsi="Courier New" w:cs="Courier New"/>
+          <w:color w:val="F8F8F2"/>
+          <w:sz w:val="20"/>
+          <w:szCs w:val="20"/>
+          <w:lang w:eastAsia="pt-BR"/>
+        </w:rPr>
+      </w:pPr>
+      <w:r>
+        <w:rPr>
+          <w:rFonts w:ascii="Courier New" w:eastAsia="Times New Roman" w:hAnsi="Courier New" w:cs="Courier New"/>
+          <w:color w:val="AA4926"/>
+          <w:sz w:val="20"/>
+          <w:szCs w:val="20"/>
+          <w:lang w:eastAsia="pt-BR"/>
+        </w:rPr>
+        <w:tab/>
+        <w:t xml:space="preserve">    </w:t>
+      </w:r>
+      <w:proofErr w:type="spellStart"/>
+      <w:proofErr w:type="gramStart"/>
+      <w:r>
+        <w:rPr>
+          <w:rFonts w:ascii="Courier New" w:eastAsia="Times New Roman" w:hAnsi="Courier New" w:cs="Courier New"/>
+          <w:color w:val="C45911" w:themeColor="accent2" w:themeShade="BF"/>
+          <w:sz w:val="20"/>
+          <w:szCs w:val="20"/>
+          <w:highlight w:val="lightGray"/>
+          <w:lang w:eastAsia="pt-BR"/>
+        </w:rPr>
+        <w:t>to</w:t>
+      </w:r>
+      <w:proofErr w:type="spellEnd"/>
+      <w:proofErr w:type="gramEnd"/>
+      <w:r>
+        <w:rPr>
+          <w:rFonts w:ascii="Courier New" w:eastAsia="Times New Roman" w:hAnsi="Courier New" w:cs="Courier New"/>
+          <w:color w:val="C45911" w:themeColor="accent2" w:themeShade="BF"/>
+          <w:sz w:val="20"/>
+          <w:szCs w:val="20"/>
+          <w:highlight w:val="lightGray"/>
+          <w:lang w:eastAsia="pt-BR"/>
+        </w:rPr>
+        <w:t>=['contato@dominio.com.</w:t>
+      </w:r>
+      <w:proofErr w:type="spellStart"/>
+      <w:r>
+        <w:rPr>
+          <w:rFonts w:ascii="Courier New" w:eastAsia="Times New Roman" w:hAnsi="Courier New" w:cs="Courier New"/>
+          <w:color w:val="C45911" w:themeColor="accent2" w:themeShade="BF"/>
+          <w:sz w:val="20"/>
+          <w:szCs w:val="20"/>
+          <w:highlight w:val="lightGray"/>
+          <w:lang w:eastAsia="pt-BR"/>
+        </w:rPr>
+        <w:t>br</w:t>
+      </w:r>
+      <w:proofErr w:type="spellEnd"/>
+      <w:r>
+        <w:rPr>
+          <w:rFonts w:ascii="Courier New" w:eastAsia="Times New Roman" w:hAnsi="Courier New" w:cs="Courier New"/>
+          <w:color w:val="C45911" w:themeColor="accent2" w:themeShade="BF"/>
+          <w:sz w:val="20"/>
+          <w:szCs w:val="20"/>
+          <w:highlight w:val="lightGray"/>
+          <w:lang w:eastAsia="pt-BR"/>
+        </w:rPr>
+        <w:t>','outro@email.com.br'],</w:t>
+      </w:r>
+    </w:p>
+    <w:p>
+      <w:pPr>
+        <w:shd w:val="clear" w:color="auto" w:fill="272822"/>
+        <w:tabs>
+          <w:tab w:val="left" w:pos="916"/>
+          <w:tab w:val="left" w:pos="1832"/>
+          <w:tab w:val="left" w:pos="2748"/>
+          <w:tab w:val="left" w:pos="3664"/>
+          <w:tab w:val="left" w:pos="4580"/>
+          <w:tab w:val="left" w:pos="5496"/>
+          <w:tab w:val="left" w:pos="6412"/>
+          <w:tab w:val="left" w:pos="7328"/>
+          <w:tab w:val="left" w:pos="8244"/>
+          <w:tab w:val="left" w:pos="9160"/>
+          <w:tab w:val="left" w:pos="10076"/>
+          <w:tab w:val="left" w:pos="10992"/>
+          <w:tab w:val="left" w:pos="11908"/>
+          <w:tab w:val="left" w:pos="12824"/>
+          <w:tab w:val="left" w:pos="13740"/>
+          <w:tab w:val="left" w:pos="14656"/>
+        </w:tabs>
+        <w:spacing w:after="0" w:line="240" w:lineRule="auto"/>
+        <w:rPr>
+          <w:rFonts w:ascii="Courier New" w:eastAsia="Times New Roman" w:hAnsi="Courier New" w:cs="Courier New"/>
+          <w:color w:val="C45911" w:themeColor="accent2" w:themeShade="BF"/>
+          <w:sz w:val="20"/>
+          <w:szCs w:val="20"/>
+          <w:highlight w:val="lightGray"/>
+          <w:lang w:eastAsia="pt-BR"/>
+        </w:rPr>
+      </w:pPr>
+      <w:r>
+        <w:rPr>
+          <w:rFonts w:ascii="Courier New" w:eastAsia="Times New Roman" w:hAnsi="Courier New" w:cs="Courier New"/>
+          <w:color w:val="C45911" w:themeColor="accent2" w:themeShade="BF"/>
+          <w:sz w:val="20"/>
+          <w:szCs w:val="20"/>
+          <w:highlight w:val="lightGray"/>
+          <w:lang w:eastAsia="pt-BR"/>
+        </w:rPr>
+        <w:t xml:space="preserve">            </w:t>
+      </w:r>
+      <w:proofErr w:type="spellStart"/>
+      <w:proofErr w:type="gramStart"/>
+      <w:r>
+        <w:rPr>
+          <w:rFonts w:ascii="Courier New" w:eastAsia="Times New Roman" w:hAnsi="Courier New" w:cs="Courier New"/>
+          <w:color w:val="C45911" w:themeColor="accent2" w:themeShade="BF"/>
+          <w:sz w:val="20"/>
+          <w:szCs w:val="20"/>
+          <w:highlight w:val="lightGray"/>
+          <w:lang w:eastAsia="pt-BR"/>
+        </w:rPr>
+        <w:t>headers</w:t>
+      </w:r>
+      <w:proofErr w:type="spellEnd"/>
+      <w:proofErr w:type="gramEnd"/>
+      <w:r>
+        <w:rPr>
+          <w:rFonts w:ascii="Courier New" w:eastAsia="Times New Roman" w:hAnsi="Courier New" w:cs="Courier New"/>
+          <w:color w:val="C45911" w:themeColor="accent2" w:themeShade="BF"/>
+          <w:sz w:val="20"/>
+          <w:szCs w:val="20"/>
+          <w:highlight w:val="lightGray"/>
+          <w:lang w:eastAsia="pt-BR"/>
+        </w:rPr>
+        <w:t>={'</w:t>
+      </w:r>
+      <w:proofErr w:type="spellStart"/>
+      <w:r>
+        <w:rPr>
+          <w:rFonts w:ascii="Courier New" w:eastAsia="Times New Roman" w:hAnsi="Courier New" w:cs="Courier New"/>
+          <w:color w:val="C45911" w:themeColor="accent2" w:themeShade="BF"/>
+          <w:sz w:val="20"/>
+          <w:szCs w:val="20"/>
+          <w:highlight w:val="lightGray"/>
+          <w:lang w:eastAsia="pt-BR"/>
+        </w:rPr>
+        <w:t>Reply-To</w:t>
+      </w:r>
+      <w:proofErr w:type="spellEnd"/>
+      <w:r>
+        <w:rPr>
+          <w:rFonts w:ascii="Courier New" w:eastAsia="Times New Roman" w:hAnsi="Courier New" w:cs="Courier New"/>
+          <w:color w:val="C45911" w:themeColor="accent2" w:themeShade="BF"/>
+          <w:sz w:val="20"/>
+          <w:szCs w:val="20"/>
+          <w:highlight w:val="lightGray"/>
+          <w:lang w:eastAsia="pt-BR"/>
+        </w:rPr>
+        <w:t xml:space="preserve">': </w:t>
+      </w:r>
+      <w:proofErr w:type="spellStart"/>
+      <w:r>
+        <w:rPr>
+          <w:rFonts w:ascii="Courier New" w:eastAsia="Times New Roman" w:hAnsi="Courier New" w:cs="Courier New"/>
+          <w:color w:val="C45911" w:themeColor="accent2" w:themeShade="BF"/>
+          <w:sz w:val="20"/>
+          <w:szCs w:val="20"/>
+          <w:highlight w:val="lightGray"/>
+          <w:lang w:eastAsia="pt-BR"/>
+        </w:rPr>
+        <w:t>email</w:t>
+      </w:r>
+      <w:proofErr w:type="spellEnd"/>
+      <w:r>
+        <w:rPr>
+          <w:rFonts w:ascii="Courier New" w:eastAsia="Times New Roman" w:hAnsi="Courier New" w:cs="Courier New"/>
+          <w:color w:val="C45911" w:themeColor="accent2" w:themeShade="BF"/>
+          <w:sz w:val="20"/>
+          <w:szCs w:val="20"/>
+          <w:highlight w:val="lightGray"/>
+          <w:lang w:eastAsia="pt-BR"/>
+        </w:rPr>
+        <w:t>}</w:t>
+      </w:r>
+      <w:r>
+        <w:rPr>
+          <w:rFonts w:ascii="Courier New" w:eastAsia="Times New Roman" w:hAnsi="Courier New" w:cs="Courier New"/>
+          <w:color w:val="C45911" w:themeColor="accent2" w:themeShade="BF"/>
+          <w:sz w:val="20"/>
+          <w:szCs w:val="20"/>
+          <w:highlight w:val="lightGray"/>
+          <w:lang w:eastAsia="pt-BR"/>
+        </w:rPr>
+        <w:br/>
+        <w:t xml:space="preserve">        )</w:t>
+      </w:r>
+      <w:r>
+        <w:rPr>
+          <w:rFonts w:ascii="Courier New" w:eastAsia="Times New Roman" w:hAnsi="Courier New" w:cs="Courier New"/>
+          <w:color w:val="C45911" w:themeColor="accent2" w:themeShade="BF"/>
+          <w:sz w:val="20"/>
+          <w:szCs w:val="20"/>
+          <w:highlight w:val="lightGray"/>
+          <w:lang w:eastAsia="pt-BR"/>
+        </w:rPr>
+        <w:br/>
+        <w:t xml:space="preserve">        </w:t>
+      </w:r>
+      <w:proofErr w:type="spellStart"/>
+      <w:r>
+        <w:rPr>
+          <w:rFonts w:ascii="Courier New" w:eastAsia="Times New Roman" w:hAnsi="Courier New" w:cs="Courier New"/>
+          <w:color w:val="C45911" w:themeColor="accent2" w:themeShade="BF"/>
+          <w:sz w:val="20"/>
+          <w:szCs w:val="20"/>
+          <w:highlight w:val="lightGray"/>
+          <w:lang w:eastAsia="pt-BR"/>
+        </w:rPr>
+        <w:t>mail.send</w:t>
+      </w:r>
+      <w:proofErr w:type="spellEnd"/>
+      <w:r>
+        <w:rPr>
+          <w:rFonts w:ascii="Courier New" w:eastAsia="Times New Roman" w:hAnsi="Courier New" w:cs="Courier New"/>
+          <w:color w:val="C45911" w:themeColor="accent2" w:themeShade="BF"/>
+          <w:sz w:val="20"/>
+          <w:szCs w:val="20"/>
+          <w:highlight w:val="lightGray"/>
+          <w:lang w:eastAsia="pt-BR"/>
+        </w:rPr>
+        <w:t>()</w:t>
+      </w:r>
+    </w:p>
+    <w:p>
+      <w:pPr>
+        <w:rPr>
+          <w:b/>
+          <w:sz w:val="18"/>
+        </w:rPr>
+      </w:pPr>
+      <w:r>
+        <w:rPr>
+          <w:b/>
+          <w:sz w:val="18"/>
+        </w:rPr>
+        <w:lastRenderedPageBreak/>
+        <w:t>[02/</w:t>
+      </w:r>
+      <w:proofErr w:type="spellStart"/>
+      <w:r>
+        <w:rPr>
+          <w:b/>
+          <w:sz w:val="18"/>
+        </w:rPr>
+        <w:t>Oct</w:t>
+      </w:r>
+      <w:proofErr w:type="spellEnd"/>
+      <w:r>
+        <w:rPr>
+          <w:b/>
+          <w:sz w:val="18"/>
+        </w:rPr>
+        <w:t>/2021 11:06:38] "GET /contato/ HTTP/1.1" 200 2174</w:t>
+      </w:r>
+    </w:p>
+    <w:p>
+      <w:pPr>
+        <w:rPr>
+          <w:b/>
+          <w:sz w:val="18"/>
+        </w:rPr>
+      </w:pPr>
+      <w:proofErr w:type="spellStart"/>
+      <w:r>
+        <w:rPr>
+          <w:b/>
+          <w:sz w:val="18"/>
+        </w:rPr>
+        <w:t>Content-Type</w:t>
+      </w:r>
+      <w:proofErr w:type="spellEnd"/>
+      <w:r>
+        <w:rPr>
+          <w:b/>
+          <w:sz w:val="18"/>
+        </w:rPr>
+        <w:t xml:space="preserve">: </w:t>
+      </w:r>
+      <w:proofErr w:type="spellStart"/>
+      <w:r>
+        <w:rPr>
+          <w:b/>
+          <w:sz w:val="18"/>
+        </w:rPr>
+        <w:t>text</w:t>
+      </w:r>
+      <w:proofErr w:type="spellEnd"/>
+      <w:r>
+        <w:rPr>
+          <w:b/>
+          <w:sz w:val="18"/>
+        </w:rPr>
+        <w:t>/</w:t>
+      </w:r>
+      <w:proofErr w:type="spellStart"/>
+      <w:r>
+        <w:rPr>
+          <w:b/>
+          <w:sz w:val="18"/>
+        </w:rPr>
+        <w:t>plain</w:t>
+      </w:r>
+      <w:proofErr w:type="spellEnd"/>
+      <w:r>
+        <w:rPr>
+          <w:b/>
+          <w:sz w:val="18"/>
+        </w:rPr>
+        <w:t xml:space="preserve">; </w:t>
+      </w:r>
+      <w:proofErr w:type="spellStart"/>
+      <w:r>
+        <w:rPr>
+          <w:b/>
+          <w:sz w:val="18"/>
+        </w:rPr>
+        <w:t>charset</w:t>
+      </w:r>
+      <w:proofErr w:type="spellEnd"/>
+      <w:r>
+        <w:rPr>
+          <w:b/>
+          <w:sz w:val="18"/>
+        </w:rPr>
+        <w:t>="utf-8"</w:t>
+      </w:r>
+    </w:p>
+    <w:p>
+      <w:pPr>
+        <w:rPr>
+          <w:b/>
+          <w:sz w:val="18"/>
+        </w:rPr>
+      </w:pPr>
+      <w:r>
+        <w:rPr>
+          <w:b/>
+          <w:sz w:val="18"/>
+        </w:rPr>
+        <w:t>MIME-</w:t>
+      </w:r>
+      <w:proofErr w:type="spellStart"/>
+      <w:r>
+        <w:rPr>
+          <w:b/>
+          <w:sz w:val="18"/>
+        </w:rPr>
+        <w:t>Version</w:t>
+      </w:r>
+      <w:proofErr w:type="spellEnd"/>
+      <w:r>
+        <w:rPr>
+          <w:b/>
+          <w:sz w:val="18"/>
+        </w:rPr>
+        <w:t>: 1.0</w:t>
+      </w:r>
+    </w:p>
+    <w:p>
+      <w:pPr>
+        <w:rPr>
+          <w:b/>
+          <w:sz w:val="18"/>
+        </w:rPr>
+      </w:pPr>
+      <w:proofErr w:type="spellStart"/>
+      <w:r>
+        <w:rPr>
+          <w:b/>
+          <w:sz w:val="18"/>
+        </w:rPr>
+        <w:t>Content-Transfer-Encoding</w:t>
+      </w:r>
+      <w:proofErr w:type="spellEnd"/>
+      <w:r>
+        <w:rPr>
+          <w:b/>
+          <w:sz w:val="18"/>
+        </w:rPr>
+        <w:t>: 7bit</w:t>
+      </w:r>
+    </w:p>
+    <w:p>
+      <w:pPr>
+        <w:rPr>
+          <w:b/>
+          <w:sz w:val="18"/>
+        </w:rPr>
+      </w:pPr>
+      <w:proofErr w:type="spellStart"/>
+      <w:r>
+        <w:rPr>
+          <w:b/>
+          <w:sz w:val="18"/>
+        </w:rPr>
+        <w:t>Subject</w:t>
+      </w:r>
+      <w:proofErr w:type="spellEnd"/>
+      <w:r>
+        <w:rPr>
+          <w:b/>
+          <w:sz w:val="18"/>
+        </w:rPr>
+        <w:t>: E-mail enviado pelo sistema django2</w:t>
+      </w:r>
+    </w:p>
+    <w:p>
+      <w:pPr>
+        <w:rPr>
+          <w:b/>
+          <w:sz w:val="18"/>
+        </w:rPr>
+      </w:pPr>
+      <w:r>
+        <w:rPr>
+          <w:b/>
+          <w:sz w:val="18"/>
+        </w:rPr>
+        <w:t>From: contato@kwpsolucoes.com.br</w:t>
+      </w:r>
+    </w:p>
+    <w:p>
+      <w:pPr>
+        <w:rPr>
+          <w:b/>
+          <w:sz w:val="18"/>
+        </w:rPr>
+      </w:pPr>
+      <w:proofErr w:type="spellStart"/>
+      <w:r>
+        <w:rPr>
+          <w:b/>
+          <w:sz w:val="18"/>
+        </w:rPr>
+        <w:t>To</w:t>
+      </w:r>
+      <w:proofErr w:type="spellEnd"/>
+      <w:r>
+        <w:rPr>
+          <w:b/>
+          <w:sz w:val="18"/>
+        </w:rPr>
+        <w:t>: contato@dominio.com.br, outro@email.com.br</w:t>
+      </w:r>
+    </w:p>
+    <w:p>
+      <w:pPr>
+        <w:rPr>
+          <w:b/>
+          <w:sz w:val="18"/>
+        </w:rPr>
+      </w:pPr>
+      <w:r>
+        <w:rPr>
+          <w:b/>
+          <w:sz w:val="18"/>
+        </w:rPr>
+        <w:t xml:space="preserve">Date: Sat, 02 </w:t>
+      </w:r>
+      <w:proofErr w:type="spellStart"/>
+      <w:r>
+        <w:rPr>
+          <w:b/>
+          <w:sz w:val="18"/>
+        </w:rPr>
+        <w:t>Oct</w:t>
+      </w:r>
+      <w:proofErr w:type="spellEnd"/>
+      <w:r>
+        <w:rPr>
+          <w:b/>
+          <w:sz w:val="18"/>
+        </w:rPr>
+        <w:t xml:space="preserve"> 2021 14:06:47 -0000</w:t>
+      </w:r>
+    </w:p>
+    <w:p>
+      <w:pPr>
+        <w:rPr>
+          <w:b/>
+          <w:sz w:val="18"/>
+        </w:rPr>
+      </w:pPr>
+      <w:proofErr w:type="spellStart"/>
+      <w:r>
+        <w:rPr>
+          <w:b/>
+          <w:sz w:val="18"/>
+        </w:rPr>
+        <w:t>Message</w:t>
+      </w:r>
+      <w:proofErr w:type="spellEnd"/>
+      <w:r>
+        <w:rPr>
+          <w:b/>
+          <w:sz w:val="18"/>
+        </w:rPr>
+        <w:t>-ID: &lt;163318360722.21720.13552123501994252892@Note_Olavo&gt;</w:t>
+      </w:r>
+    </w:p>
+    <w:p>
+      <w:pPr>
+        <w:rPr>
+          <w:b/>
+          <w:sz w:val="18"/>
+        </w:rPr>
+      </w:pPr>
+      <w:proofErr w:type="spellStart"/>
+      <w:r>
+        <w:rPr>
+          <w:b/>
+          <w:sz w:val="18"/>
+        </w:rPr>
+        <w:t>Reply-To</w:t>
+      </w:r>
+      <w:proofErr w:type="spellEnd"/>
+      <w:r>
+        <w:rPr>
+          <w:b/>
+          <w:sz w:val="18"/>
+        </w:rPr>
+        <w:t>: olavo.melo.eng@gmail.com</w:t>
+      </w:r>
+    </w:p>
+    <w:p>
+      <w:pPr>
+        <w:rPr>
+          <w:b/>
+          <w:sz w:val="18"/>
+        </w:rPr>
+      </w:pPr>
+    </w:p>
+    <w:p>
+      <w:pPr>
+        <w:rPr>
+          <w:b/>
+          <w:sz w:val="18"/>
+        </w:rPr>
+      </w:pPr>
+      <w:r>
+        <w:rPr>
+          <w:b/>
+          <w:sz w:val="18"/>
+        </w:rPr>
+        <w:t>Nome: Olavo Melo</w:t>
+      </w:r>
+    </w:p>
+    <w:p>
+      <w:pPr>
+        <w:rPr>
+          <w:b/>
+          <w:sz w:val="18"/>
+        </w:rPr>
+      </w:pPr>
+      <w:r>
+        <w:rPr>
+          <w:b/>
+          <w:sz w:val="18"/>
+        </w:rPr>
+        <w:t xml:space="preserve"> E-Mail: olavo.melo.eng@gmail.com</w:t>
+      </w:r>
+    </w:p>
+    <w:p>
+      <w:pPr>
+        <w:rPr>
+          <w:b/>
+          <w:sz w:val="18"/>
+        </w:rPr>
+      </w:pPr>
+      <w:r>
+        <w:rPr>
+          <w:b/>
+          <w:sz w:val="18"/>
+        </w:rPr>
+        <w:t xml:space="preserve">Assunto: </w:t>
+      </w:r>
+      <w:proofErr w:type="spellStart"/>
+      <w:r>
+        <w:rPr>
+          <w:b/>
+          <w:sz w:val="18"/>
+        </w:rPr>
+        <w:t>cdfdd</w:t>
+      </w:r>
+      <w:proofErr w:type="spellEnd"/>
+    </w:p>
+    <w:p>
+      <w:pPr>
+        <w:rPr>
+          <w:b/>
+          <w:sz w:val="18"/>
+        </w:rPr>
+      </w:pPr>
+      <w:r>
+        <w:rPr>
+          <w:b/>
+          <w:sz w:val="18"/>
+        </w:rPr>
+        <w:t xml:space="preserve">Mensagem: </w:t>
+      </w:r>
+      <w:proofErr w:type="spellStart"/>
+      <w:r>
+        <w:rPr>
+          <w:b/>
+          <w:sz w:val="18"/>
+        </w:rPr>
+        <w:t>cdfdd</w:t>
+      </w:r>
+      <w:proofErr w:type="spellEnd"/>
+    </w:p>
+    <w:p>
+      <w:pPr>
+        <w:rPr>
+          <w:b/>
+          <w:sz w:val="18"/>
+        </w:rPr>
+      </w:pPr>
+      <w:r>
+        <w:rPr>
+          <w:b/>
+          <w:sz w:val="18"/>
+        </w:rPr>
+        <w:t>-------------------------------------------------------------------------------</w:t>
+      </w:r>
+    </w:p>
+    <w:p>
+      <w:pPr>
+        <w:rPr>
+          <w:b/>
+          <w:sz w:val="18"/>
+        </w:rPr>
+      </w:pPr>
+      <w:r>
+        <w:rPr>
+          <w:b/>
+          <w:sz w:val="18"/>
+        </w:rPr>
+        <w:t>[02/</w:t>
+      </w:r>
+      <w:proofErr w:type="spellStart"/>
+      <w:r>
+        <w:rPr>
+          <w:b/>
+          <w:sz w:val="18"/>
+        </w:rPr>
+        <w:t>Oct</w:t>
+      </w:r>
+      <w:proofErr w:type="spellEnd"/>
+      <w:r>
+        <w:rPr>
+          <w:b/>
+          <w:sz w:val="18"/>
+        </w:rPr>
+        <w:t>/2021 11:06:47] "POST /contato/ HTTP/1.1" 200 2178</w:t>
+      </w:r>
+    </w:p>
+    <w:p>
+      <w:pPr>
+        <w:rPr>
+          <w:b/>
+          <w:sz w:val="18"/>
+        </w:rPr>
+      </w:pPr>
+      <w:bookmarkStart w:id="0" w:name="_GoBack"/>
+      <w:bookmarkEnd w:id="0"/>
     </w:p>
     <w:p>
       <w:pPr>

</xml_diff>

<commit_message>
primeiro commmit até a aula-45 Login
</commit_message>
<xml_diff>
--- a/Django2 - Roteiro.docx
+++ b/Django2 - Roteiro.docx
@@ -31277,6 +31277,1836 @@
           <w:sz w:val="18"/>
         </w:rPr>
       </w:pPr>
+    </w:p>
+    <w:p>
+      <w:pPr>
+        <w:rPr>
+          <w:b/>
+          <w:sz w:val="18"/>
+        </w:rPr>
+      </w:pPr>
+      <w:r>
+        <w:rPr>
+          <w:b/>
+          <w:sz w:val="18"/>
+        </w:rPr>
+        <w:t>Aula 45 – LOGIN secções de usuários</w:t>
+      </w:r>
+    </w:p>
+    <w:p>
+      <w:pPr>
+        <w:rPr>
+          <w:b/>
+          <w:sz w:val="18"/>
+        </w:rPr>
+      </w:pPr>
+    </w:p>
+    <w:p>
+      <w:pPr>
+        <w:shd w:val="clear" w:color="auto" w:fill="272822"/>
+        <w:tabs>
+          <w:tab w:val="left" w:pos="916"/>
+          <w:tab w:val="left" w:pos="1832"/>
+          <w:tab w:val="left" w:pos="2748"/>
+          <w:tab w:val="left" w:pos="3664"/>
+          <w:tab w:val="left" w:pos="4580"/>
+          <w:tab w:val="left" w:pos="5496"/>
+          <w:tab w:val="left" w:pos="6412"/>
+          <w:tab w:val="left" w:pos="7328"/>
+          <w:tab w:val="left" w:pos="8244"/>
+          <w:tab w:val="left" w:pos="9160"/>
+          <w:tab w:val="left" w:pos="10076"/>
+          <w:tab w:val="left" w:pos="10992"/>
+          <w:tab w:val="left" w:pos="11908"/>
+          <w:tab w:val="left" w:pos="12824"/>
+          <w:tab w:val="left" w:pos="13740"/>
+          <w:tab w:val="left" w:pos="14656"/>
+        </w:tabs>
+        <w:spacing w:after="0" w:line="240" w:lineRule="auto"/>
+        <w:rPr>
+          <w:rFonts w:ascii="Courier New" w:eastAsia="Times New Roman" w:hAnsi="Courier New" w:cs="Courier New"/>
+          <w:color w:val="C45911" w:themeColor="accent2" w:themeShade="BF"/>
+          <w:sz w:val="20"/>
+          <w:szCs w:val="20"/>
+          <w:highlight w:val="lightGray"/>
+          <w:lang w:eastAsia="pt-BR"/>
+        </w:rPr>
+      </w:pPr>
+      <w:proofErr w:type="gramStart"/>
+      <w:r>
+        <w:rPr>
+          <w:rFonts w:ascii="Courier New" w:eastAsia="Times New Roman" w:hAnsi="Courier New" w:cs="Courier New"/>
+          <w:color w:val="C45911" w:themeColor="accent2" w:themeShade="BF"/>
+          <w:sz w:val="20"/>
+          <w:szCs w:val="20"/>
+          <w:highlight w:val="lightGray"/>
+          <w:lang w:eastAsia="pt-BR"/>
+        </w:rPr>
+        <w:t>from</w:t>
+      </w:r>
+      <w:proofErr w:type="gramEnd"/>
+      <w:r>
+        <w:rPr>
+          <w:rFonts w:ascii="Courier New" w:eastAsia="Times New Roman" w:hAnsi="Courier New" w:cs="Courier New"/>
+          <w:color w:val="C45911" w:themeColor="accent2" w:themeShade="BF"/>
+          <w:sz w:val="20"/>
+          <w:szCs w:val="20"/>
+          <w:highlight w:val="lightGray"/>
+          <w:lang w:eastAsia="pt-BR"/>
+        </w:rPr>
+        <w:t xml:space="preserve"> </w:t>
+      </w:r>
+      <w:proofErr w:type="spellStart"/>
+      <w:r>
+        <w:rPr>
+          <w:rFonts w:ascii="Courier New" w:eastAsia="Times New Roman" w:hAnsi="Courier New" w:cs="Courier New"/>
+          <w:color w:val="C45911" w:themeColor="accent2" w:themeShade="BF"/>
+          <w:sz w:val="20"/>
+          <w:szCs w:val="20"/>
+          <w:highlight w:val="lightGray"/>
+          <w:lang w:eastAsia="pt-BR"/>
+        </w:rPr>
+        <w:t>django.shortcuts</w:t>
+      </w:r>
+      <w:proofErr w:type="spellEnd"/>
+      <w:r>
+        <w:rPr>
+          <w:rFonts w:ascii="Courier New" w:eastAsia="Times New Roman" w:hAnsi="Courier New" w:cs="Courier New"/>
+          <w:color w:val="C45911" w:themeColor="accent2" w:themeShade="BF"/>
+          <w:sz w:val="20"/>
+          <w:szCs w:val="20"/>
+          <w:highlight w:val="lightGray"/>
+          <w:lang w:eastAsia="pt-BR"/>
+        </w:rPr>
+        <w:t xml:space="preserve"> import </w:t>
+      </w:r>
+      <w:proofErr w:type="spellStart"/>
+      <w:r>
+        <w:rPr>
+          <w:rFonts w:ascii="Courier New" w:eastAsia="Times New Roman" w:hAnsi="Courier New" w:cs="Courier New"/>
+          <w:color w:val="C45911" w:themeColor="accent2" w:themeShade="BF"/>
+          <w:sz w:val="20"/>
+          <w:szCs w:val="20"/>
+          <w:highlight w:val="lightGray"/>
+          <w:lang w:eastAsia="pt-BR"/>
+        </w:rPr>
+        <w:t>redirect</w:t>
+      </w:r>
+      <w:proofErr w:type="spellEnd"/>
+    </w:p>
+    <w:p>
+      <w:pPr>
+        <w:rPr>
+          <w:b/>
+          <w:sz w:val="18"/>
+        </w:rPr>
+      </w:pPr>
+    </w:p>
+    <w:p>
+      <w:pPr>
+        <w:shd w:val="clear" w:color="auto" w:fill="272822"/>
+        <w:tabs>
+          <w:tab w:val="left" w:pos="916"/>
+          <w:tab w:val="left" w:pos="1832"/>
+          <w:tab w:val="left" w:pos="2748"/>
+          <w:tab w:val="left" w:pos="3664"/>
+          <w:tab w:val="left" w:pos="4580"/>
+          <w:tab w:val="left" w:pos="5496"/>
+          <w:tab w:val="left" w:pos="6412"/>
+          <w:tab w:val="left" w:pos="7328"/>
+          <w:tab w:val="left" w:pos="8244"/>
+          <w:tab w:val="left" w:pos="9160"/>
+          <w:tab w:val="left" w:pos="10076"/>
+          <w:tab w:val="left" w:pos="10992"/>
+          <w:tab w:val="left" w:pos="11908"/>
+          <w:tab w:val="left" w:pos="12824"/>
+          <w:tab w:val="left" w:pos="13740"/>
+          <w:tab w:val="left" w:pos="14656"/>
+        </w:tabs>
+        <w:spacing w:after="0" w:line="240" w:lineRule="auto"/>
+        <w:rPr>
+          <w:rFonts w:ascii="Courier New" w:eastAsia="Times New Roman" w:hAnsi="Courier New" w:cs="Courier New"/>
+          <w:color w:val="C45911" w:themeColor="accent2" w:themeShade="BF"/>
+          <w:sz w:val="20"/>
+          <w:szCs w:val="20"/>
+          <w:highlight w:val="lightGray"/>
+          <w:lang w:eastAsia="pt-BR"/>
+        </w:rPr>
+      </w:pPr>
+      <w:proofErr w:type="spellStart"/>
+      <w:r>
+        <w:rPr>
+          <w:rFonts w:ascii="Courier New" w:eastAsia="Times New Roman" w:hAnsi="Courier New" w:cs="Courier New"/>
+          <w:color w:val="C45911" w:themeColor="accent2" w:themeShade="BF"/>
+          <w:sz w:val="20"/>
+          <w:szCs w:val="20"/>
+          <w:highlight w:val="lightGray"/>
+          <w:lang w:eastAsia="pt-BR"/>
+        </w:rPr>
+        <w:t>if</w:t>
+      </w:r>
+      <w:proofErr w:type="spellEnd"/>
+      <w:r>
+        <w:rPr>
+          <w:rFonts w:ascii="Courier New" w:eastAsia="Times New Roman" w:hAnsi="Courier New" w:cs="Courier New"/>
+          <w:color w:val="C45911" w:themeColor="accent2" w:themeShade="BF"/>
+          <w:sz w:val="20"/>
+          <w:szCs w:val="20"/>
+          <w:highlight w:val="lightGray"/>
+          <w:lang w:eastAsia="pt-BR"/>
+        </w:rPr>
+        <w:t xml:space="preserve"> </w:t>
+      </w:r>
+      <w:proofErr w:type="spellStart"/>
+      <w:r>
+        <w:rPr>
+          <w:rFonts w:ascii="Courier New" w:eastAsia="Times New Roman" w:hAnsi="Courier New" w:cs="Courier New"/>
+          <w:color w:val="C45911" w:themeColor="accent2" w:themeShade="BF"/>
+          <w:sz w:val="20"/>
+          <w:szCs w:val="20"/>
+          <w:highlight w:val="lightGray"/>
+          <w:lang w:eastAsia="pt-BR"/>
+        </w:rPr>
+        <w:t>str</w:t>
+      </w:r>
+      <w:proofErr w:type="spellEnd"/>
+      <w:r>
+        <w:rPr>
+          <w:rFonts w:ascii="Courier New" w:eastAsia="Times New Roman" w:hAnsi="Courier New" w:cs="Courier New"/>
+          <w:color w:val="C45911" w:themeColor="accent2" w:themeShade="BF"/>
+          <w:sz w:val="20"/>
+          <w:szCs w:val="20"/>
+          <w:highlight w:val="lightGray"/>
+          <w:lang w:eastAsia="pt-BR"/>
+        </w:rPr>
+        <w:t>(</w:t>
+      </w:r>
+      <w:proofErr w:type="spellStart"/>
+      <w:r>
+        <w:rPr>
+          <w:rFonts w:ascii="Courier New" w:eastAsia="Times New Roman" w:hAnsi="Courier New" w:cs="Courier New"/>
+          <w:color w:val="C45911" w:themeColor="accent2" w:themeShade="BF"/>
+          <w:sz w:val="20"/>
+          <w:szCs w:val="20"/>
+          <w:highlight w:val="lightGray"/>
+          <w:lang w:eastAsia="pt-BR"/>
+        </w:rPr>
+        <w:t>request.user</w:t>
+      </w:r>
+      <w:proofErr w:type="spellEnd"/>
+      <w:r>
+        <w:rPr>
+          <w:rFonts w:ascii="Courier New" w:eastAsia="Times New Roman" w:hAnsi="Courier New" w:cs="Courier New"/>
+          <w:color w:val="C45911" w:themeColor="accent2" w:themeShade="BF"/>
+          <w:sz w:val="20"/>
+          <w:szCs w:val="20"/>
+          <w:highlight w:val="lightGray"/>
+          <w:lang w:eastAsia="pt-BR"/>
+        </w:rPr>
+        <w:t>) != '</w:t>
+      </w:r>
+      <w:proofErr w:type="spellStart"/>
+      <w:r>
+        <w:rPr>
+          <w:rFonts w:ascii="Courier New" w:eastAsia="Times New Roman" w:hAnsi="Courier New" w:cs="Courier New"/>
+          <w:color w:val="C45911" w:themeColor="accent2" w:themeShade="BF"/>
+          <w:sz w:val="20"/>
+          <w:szCs w:val="20"/>
+          <w:highlight w:val="lightGray"/>
+          <w:lang w:eastAsia="pt-BR"/>
+        </w:rPr>
+        <w:t>AnonymousUser</w:t>
+      </w:r>
+      <w:proofErr w:type="spellEnd"/>
+      <w:r>
+        <w:rPr>
+          <w:rFonts w:ascii="Courier New" w:eastAsia="Times New Roman" w:hAnsi="Courier New" w:cs="Courier New"/>
+          <w:color w:val="C45911" w:themeColor="accent2" w:themeShade="BF"/>
+          <w:sz w:val="20"/>
+          <w:szCs w:val="20"/>
+          <w:highlight w:val="lightGray"/>
+          <w:lang w:eastAsia="pt-BR"/>
+        </w:rPr>
+        <w:t>':</w:t>
+      </w:r>
+      <w:r>
+        <w:rPr>
+          <w:rFonts w:ascii="Courier New" w:eastAsia="Times New Roman" w:hAnsi="Courier New" w:cs="Courier New"/>
+          <w:color w:val="C45911" w:themeColor="accent2" w:themeShade="BF"/>
+          <w:sz w:val="20"/>
+          <w:szCs w:val="20"/>
+          <w:highlight w:val="lightGray"/>
+          <w:lang w:eastAsia="pt-BR"/>
+        </w:rPr>
+        <w:br/>
+      </w:r>
+      <w:r>
+        <w:rPr>
+          <w:rFonts w:ascii="Courier New" w:eastAsia="Times New Roman" w:hAnsi="Courier New" w:cs="Courier New"/>
+          <w:color w:val="F92672"/>
+          <w:sz w:val="20"/>
+          <w:szCs w:val="20"/>
+          <w:lang w:eastAsia="pt-BR"/>
+        </w:rPr>
+        <w:t xml:space="preserve">    </w:t>
+      </w:r>
+      <w:proofErr w:type="spellStart"/>
+      <w:r>
+        <w:rPr>
+          <w:rFonts w:ascii="Courier New" w:eastAsia="Times New Roman" w:hAnsi="Courier New" w:cs="Courier New"/>
+          <w:i/>
+          <w:iCs/>
+          <w:color w:val="66D9EF"/>
+          <w:sz w:val="20"/>
+          <w:szCs w:val="20"/>
+          <w:lang w:eastAsia="pt-BR"/>
+        </w:rPr>
+        <w:t>if</w:t>
+      </w:r>
+      <w:proofErr w:type="spellEnd"/>
+      <w:r>
+        <w:rPr>
+          <w:rFonts w:ascii="Courier New" w:eastAsia="Times New Roman" w:hAnsi="Courier New" w:cs="Courier New"/>
+          <w:i/>
+          <w:iCs/>
+          <w:color w:val="66D9EF"/>
+          <w:sz w:val="20"/>
+          <w:szCs w:val="20"/>
+          <w:lang w:eastAsia="pt-BR"/>
+        </w:rPr>
+        <w:t xml:space="preserve"> </w:t>
+      </w:r>
+      <w:proofErr w:type="spellStart"/>
+      <w:r>
+        <w:rPr>
+          <w:rFonts w:ascii="Courier New" w:eastAsia="Times New Roman" w:hAnsi="Courier New" w:cs="Courier New"/>
+          <w:color w:val="66D9EF"/>
+          <w:sz w:val="20"/>
+          <w:szCs w:val="20"/>
+          <w:lang w:eastAsia="pt-BR"/>
+        </w:rPr>
+        <w:t>str</w:t>
+      </w:r>
+      <w:proofErr w:type="spellEnd"/>
+      <w:r>
+        <w:rPr>
+          <w:rFonts w:ascii="Courier New" w:eastAsia="Times New Roman" w:hAnsi="Courier New" w:cs="Courier New"/>
+          <w:color w:val="F8F8F2"/>
+          <w:sz w:val="20"/>
+          <w:szCs w:val="20"/>
+          <w:lang w:eastAsia="pt-BR"/>
+        </w:rPr>
+        <w:t>(</w:t>
+      </w:r>
+      <w:proofErr w:type="spellStart"/>
+      <w:r>
+        <w:rPr>
+          <w:rFonts w:ascii="Courier New" w:eastAsia="Times New Roman" w:hAnsi="Courier New" w:cs="Courier New"/>
+          <w:i/>
+          <w:iCs/>
+          <w:color w:val="FD971F"/>
+          <w:sz w:val="20"/>
+          <w:szCs w:val="20"/>
+          <w:lang w:eastAsia="pt-BR"/>
+        </w:rPr>
+        <w:t>request</w:t>
+      </w:r>
+      <w:r>
+        <w:rPr>
+          <w:rFonts w:ascii="Courier New" w:eastAsia="Times New Roman" w:hAnsi="Courier New" w:cs="Courier New"/>
+          <w:color w:val="F8F8F2"/>
+          <w:sz w:val="20"/>
+          <w:szCs w:val="20"/>
+          <w:lang w:eastAsia="pt-BR"/>
+        </w:rPr>
+        <w:t>.method</w:t>
+      </w:r>
+      <w:proofErr w:type="spellEnd"/>
+      <w:r>
+        <w:rPr>
+          <w:rFonts w:ascii="Courier New" w:eastAsia="Times New Roman" w:hAnsi="Courier New" w:cs="Courier New"/>
+          <w:color w:val="F8F8F2"/>
+          <w:sz w:val="20"/>
+          <w:szCs w:val="20"/>
+          <w:lang w:eastAsia="pt-BR"/>
+        </w:rPr>
+        <w:t xml:space="preserve">) </w:t>
+      </w:r>
+      <w:r>
+        <w:rPr>
+          <w:rFonts w:ascii="Courier New" w:eastAsia="Times New Roman" w:hAnsi="Courier New" w:cs="Courier New"/>
+          <w:color w:val="F92672"/>
+          <w:sz w:val="20"/>
+          <w:szCs w:val="20"/>
+          <w:lang w:eastAsia="pt-BR"/>
+        </w:rPr>
+        <w:t xml:space="preserve">== </w:t>
+      </w:r>
+      <w:r>
+        <w:rPr>
+          <w:rFonts w:ascii="Courier New" w:eastAsia="Times New Roman" w:hAnsi="Courier New" w:cs="Courier New"/>
+          <w:color w:val="E6DB74"/>
+          <w:sz w:val="20"/>
+          <w:szCs w:val="20"/>
+          <w:lang w:eastAsia="pt-BR"/>
+        </w:rPr>
+        <w:t>'POST'</w:t>
+      </w:r>
+      <w:r>
+        <w:rPr>
+          <w:rFonts w:ascii="Courier New" w:eastAsia="Times New Roman" w:hAnsi="Courier New" w:cs="Courier New"/>
+          <w:color w:val="F92672"/>
+          <w:sz w:val="20"/>
+          <w:szCs w:val="20"/>
+          <w:lang w:eastAsia="pt-BR"/>
+        </w:rPr>
+        <w:t>:</w:t>
+      </w:r>
+      <w:r>
+        <w:rPr>
+          <w:rFonts w:ascii="Courier New" w:eastAsia="Times New Roman" w:hAnsi="Courier New" w:cs="Courier New"/>
+          <w:color w:val="F92672"/>
+          <w:sz w:val="20"/>
+          <w:szCs w:val="20"/>
+          <w:lang w:eastAsia="pt-BR"/>
+        </w:rPr>
+        <w:br/>
+        <w:t xml:space="preserve">        </w:t>
+      </w:r>
+      <w:proofErr w:type="spellStart"/>
+      <w:r>
+        <w:rPr>
+          <w:rFonts w:ascii="Courier New" w:eastAsia="Times New Roman" w:hAnsi="Courier New" w:cs="Courier New"/>
+          <w:color w:val="F8F8F2"/>
+          <w:sz w:val="20"/>
+          <w:szCs w:val="20"/>
+          <w:lang w:eastAsia="pt-BR"/>
+        </w:rPr>
+        <w:t>form</w:t>
+      </w:r>
+      <w:proofErr w:type="spellEnd"/>
+      <w:r>
+        <w:rPr>
+          <w:rFonts w:ascii="Courier New" w:eastAsia="Times New Roman" w:hAnsi="Courier New" w:cs="Courier New"/>
+          <w:color w:val="F8F8F2"/>
+          <w:sz w:val="20"/>
+          <w:szCs w:val="20"/>
+          <w:lang w:eastAsia="pt-BR"/>
+        </w:rPr>
+        <w:t xml:space="preserve"> </w:t>
+      </w:r>
+      <w:r>
+        <w:rPr>
+          <w:rFonts w:ascii="Courier New" w:eastAsia="Times New Roman" w:hAnsi="Courier New" w:cs="Courier New"/>
+          <w:color w:val="F92672"/>
+          <w:sz w:val="20"/>
+          <w:szCs w:val="20"/>
+          <w:lang w:eastAsia="pt-BR"/>
+        </w:rPr>
+        <w:t xml:space="preserve">= </w:t>
+      </w:r>
+      <w:proofErr w:type="spellStart"/>
+      <w:r>
+        <w:rPr>
+          <w:rFonts w:ascii="Courier New" w:eastAsia="Times New Roman" w:hAnsi="Courier New" w:cs="Courier New"/>
+          <w:color w:val="66D9EF"/>
+          <w:sz w:val="20"/>
+          <w:szCs w:val="20"/>
+          <w:lang w:eastAsia="pt-BR"/>
+        </w:rPr>
+        <w:t>ProdutoModelForm</w:t>
+      </w:r>
+      <w:proofErr w:type="spellEnd"/>
+      <w:r>
+        <w:rPr>
+          <w:rFonts w:ascii="Courier New" w:eastAsia="Times New Roman" w:hAnsi="Courier New" w:cs="Courier New"/>
+          <w:color w:val="F8F8F2"/>
+          <w:sz w:val="20"/>
+          <w:szCs w:val="20"/>
+          <w:lang w:eastAsia="pt-BR"/>
+        </w:rPr>
+        <w:t>(</w:t>
+      </w:r>
+      <w:proofErr w:type="spellStart"/>
+      <w:r>
+        <w:rPr>
+          <w:rFonts w:ascii="Courier New" w:eastAsia="Times New Roman" w:hAnsi="Courier New" w:cs="Courier New"/>
+          <w:i/>
+          <w:iCs/>
+          <w:color w:val="FD971F"/>
+          <w:sz w:val="20"/>
+          <w:szCs w:val="20"/>
+          <w:lang w:eastAsia="pt-BR"/>
+        </w:rPr>
+        <w:t>request</w:t>
+      </w:r>
+      <w:r>
+        <w:rPr>
+          <w:rFonts w:ascii="Courier New" w:eastAsia="Times New Roman" w:hAnsi="Courier New" w:cs="Courier New"/>
+          <w:color w:val="F8F8F2"/>
+          <w:sz w:val="20"/>
+          <w:szCs w:val="20"/>
+          <w:lang w:eastAsia="pt-BR"/>
+        </w:rPr>
+        <w:t>.POST</w:t>
+      </w:r>
+      <w:proofErr w:type="spellEnd"/>
+      <w:r>
+        <w:rPr>
+          <w:rFonts w:ascii="Courier New" w:eastAsia="Times New Roman" w:hAnsi="Courier New" w:cs="Courier New"/>
+          <w:color w:val="F8F8F2"/>
+          <w:sz w:val="20"/>
+          <w:szCs w:val="20"/>
+          <w:lang w:eastAsia="pt-BR"/>
+        </w:rPr>
+        <w:t xml:space="preserve">, </w:t>
+      </w:r>
+      <w:proofErr w:type="spellStart"/>
+      <w:r>
+        <w:rPr>
+          <w:rFonts w:ascii="Courier New" w:eastAsia="Times New Roman" w:hAnsi="Courier New" w:cs="Courier New"/>
+          <w:i/>
+          <w:iCs/>
+          <w:color w:val="FD971F"/>
+          <w:sz w:val="20"/>
+          <w:szCs w:val="20"/>
+          <w:lang w:eastAsia="pt-BR"/>
+        </w:rPr>
+        <w:t>request</w:t>
+      </w:r>
+      <w:r>
+        <w:rPr>
+          <w:rFonts w:ascii="Courier New" w:eastAsia="Times New Roman" w:hAnsi="Courier New" w:cs="Courier New"/>
+          <w:color w:val="F8F8F2"/>
+          <w:sz w:val="20"/>
+          <w:szCs w:val="20"/>
+          <w:lang w:eastAsia="pt-BR"/>
+        </w:rPr>
+        <w:t>.FILES</w:t>
+      </w:r>
+      <w:proofErr w:type="spellEnd"/>
+      <w:r>
+        <w:rPr>
+          <w:rFonts w:ascii="Courier New" w:eastAsia="Times New Roman" w:hAnsi="Courier New" w:cs="Courier New"/>
+          <w:color w:val="F8F8F2"/>
+          <w:sz w:val="20"/>
+          <w:szCs w:val="20"/>
+          <w:lang w:eastAsia="pt-BR"/>
+        </w:rPr>
+        <w:t>)</w:t>
+      </w:r>
+      <w:r>
+        <w:rPr>
+          <w:rFonts w:ascii="Courier New" w:eastAsia="Times New Roman" w:hAnsi="Courier New" w:cs="Courier New"/>
+          <w:color w:val="F8F8F2"/>
+          <w:sz w:val="20"/>
+          <w:szCs w:val="20"/>
+          <w:lang w:eastAsia="pt-BR"/>
+        </w:rPr>
+        <w:br/>
+        <w:t xml:space="preserve">        </w:t>
+      </w:r>
+      <w:proofErr w:type="spellStart"/>
+      <w:r>
+        <w:rPr>
+          <w:rFonts w:ascii="Courier New" w:eastAsia="Times New Roman" w:hAnsi="Courier New" w:cs="Courier New"/>
+          <w:i/>
+          <w:iCs/>
+          <w:color w:val="66D9EF"/>
+          <w:sz w:val="20"/>
+          <w:szCs w:val="20"/>
+          <w:lang w:eastAsia="pt-BR"/>
+        </w:rPr>
+        <w:t>if</w:t>
+      </w:r>
+      <w:proofErr w:type="spellEnd"/>
+      <w:r>
+        <w:rPr>
+          <w:rFonts w:ascii="Courier New" w:eastAsia="Times New Roman" w:hAnsi="Courier New" w:cs="Courier New"/>
+          <w:i/>
+          <w:iCs/>
+          <w:color w:val="66D9EF"/>
+          <w:sz w:val="20"/>
+          <w:szCs w:val="20"/>
+          <w:lang w:eastAsia="pt-BR"/>
+        </w:rPr>
+        <w:t xml:space="preserve"> </w:t>
+      </w:r>
+      <w:proofErr w:type="spellStart"/>
+      <w:r>
+        <w:rPr>
+          <w:rFonts w:ascii="Courier New" w:eastAsia="Times New Roman" w:hAnsi="Courier New" w:cs="Courier New"/>
+          <w:color w:val="F8F8F2"/>
+          <w:sz w:val="20"/>
+          <w:szCs w:val="20"/>
+          <w:lang w:eastAsia="pt-BR"/>
+        </w:rPr>
+        <w:t>form.</w:t>
+      </w:r>
+      <w:r>
+        <w:rPr>
+          <w:rFonts w:ascii="Courier New" w:eastAsia="Times New Roman" w:hAnsi="Courier New" w:cs="Courier New"/>
+          <w:color w:val="66D9EF"/>
+          <w:sz w:val="20"/>
+          <w:szCs w:val="20"/>
+          <w:lang w:eastAsia="pt-BR"/>
+        </w:rPr>
+        <w:t>is_valid</w:t>
+      </w:r>
+      <w:proofErr w:type="spellEnd"/>
+      <w:r>
+        <w:rPr>
+          <w:rFonts w:ascii="Courier New" w:eastAsia="Times New Roman" w:hAnsi="Courier New" w:cs="Courier New"/>
+          <w:color w:val="F8F8F2"/>
+          <w:sz w:val="20"/>
+          <w:szCs w:val="20"/>
+          <w:lang w:eastAsia="pt-BR"/>
+        </w:rPr>
+        <w:t>()</w:t>
+      </w:r>
+      <w:r>
+        <w:rPr>
+          <w:rFonts w:ascii="Courier New" w:eastAsia="Times New Roman" w:hAnsi="Courier New" w:cs="Courier New"/>
+          <w:color w:val="F92672"/>
+          <w:sz w:val="20"/>
+          <w:szCs w:val="20"/>
+          <w:lang w:eastAsia="pt-BR"/>
+        </w:rPr>
+        <w:t>:</w:t>
+      </w:r>
+      <w:r>
+        <w:rPr>
+          <w:rFonts w:ascii="Courier New" w:eastAsia="Times New Roman" w:hAnsi="Courier New" w:cs="Courier New"/>
+          <w:color w:val="F92672"/>
+          <w:sz w:val="20"/>
+          <w:szCs w:val="20"/>
+          <w:lang w:eastAsia="pt-BR"/>
+        </w:rPr>
+        <w:br/>
+        <w:t xml:space="preserve">            </w:t>
+      </w:r>
+      <w:r>
+        <w:rPr>
+          <w:rFonts w:ascii="Courier New" w:eastAsia="Times New Roman" w:hAnsi="Courier New" w:cs="Courier New"/>
+          <w:color w:val="75715E"/>
+          <w:sz w:val="20"/>
+          <w:szCs w:val="20"/>
+          <w:lang w:eastAsia="pt-BR"/>
+        </w:rPr>
+        <w:t xml:space="preserve"># </w:t>
+      </w:r>
+      <w:proofErr w:type="spellStart"/>
+      <w:r>
+        <w:rPr>
+          <w:rFonts w:ascii="Courier New" w:eastAsia="Times New Roman" w:hAnsi="Courier New" w:cs="Courier New"/>
+          <w:color w:val="75715E"/>
+          <w:sz w:val="20"/>
+          <w:szCs w:val="20"/>
+          <w:lang w:eastAsia="pt-BR"/>
+        </w:rPr>
+        <w:t>prod</w:t>
+      </w:r>
+      <w:proofErr w:type="spellEnd"/>
+      <w:r>
+        <w:rPr>
+          <w:rFonts w:ascii="Courier New" w:eastAsia="Times New Roman" w:hAnsi="Courier New" w:cs="Courier New"/>
+          <w:color w:val="75715E"/>
+          <w:sz w:val="20"/>
+          <w:szCs w:val="20"/>
+          <w:lang w:eastAsia="pt-BR"/>
+        </w:rPr>
+        <w:t xml:space="preserve"> = </w:t>
+      </w:r>
+      <w:proofErr w:type="spellStart"/>
+      <w:r>
+        <w:rPr>
+          <w:rFonts w:ascii="Courier New" w:eastAsia="Times New Roman" w:hAnsi="Courier New" w:cs="Courier New"/>
+          <w:color w:val="75715E"/>
+          <w:sz w:val="20"/>
+          <w:szCs w:val="20"/>
+          <w:lang w:eastAsia="pt-BR"/>
+        </w:rPr>
+        <w:t>form.save</w:t>
+      </w:r>
+      <w:proofErr w:type="spellEnd"/>
+      <w:r>
+        <w:rPr>
+          <w:rFonts w:ascii="Courier New" w:eastAsia="Times New Roman" w:hAnsi="Courier New" w:cs="Courier New"/>
+          <w:color w:val="75715E"/>
+          <w:sz w:val="20"/>
+          <w:szCs w:val="20"/>
+          <w:lang w:eastAsia="pt-BR"/>
+        </w:rPr>
+        <w:t>(</w:t>
+      </w:r>
+      <w:proofErr w:type="spellStart"/>
+      <w:r>
+        <w:rPr>
+          <w:rFonts w:ascii="Courier New" w:eastAsia="Times New Roman" w:hAnsi="Courier New" w:cs="Courier New"/>
+          <w:color w:val="75715E"/>
+          <w:sz w:val="20"/>
+          <w:szCs w:val="20"/>
+          <w:lang w:eastAsia="pt-BR"/>
+        </w:rPr>
+        <w:t>commit</w:t>
+      </w:r>
+      <w:proofErr w:type="spellEnd"/>
+      <w:r>
+        <w:rPr>
+          <w:rFonts w:ascii="Courier New" w:eastAsia="Times New Roman" w:hAnsi="Courier New" w:cs="Courier New"/>
+          <w:color w:val="75715E"/>
+          <w:sz w:val="20"/>
+          <w:szCs w:val="20"/>
+          <w:lang w:eastAsia="pt-BR"/>
+        </w:rPr>
+        <w:t>=False)</w:t>
+      </w:r>
+      <w:r>
+        <w:rPr>
+          <w:rFonts w:ascii="Courier New" w:eastAsia="Times New Roman" w:hAnsi="Courier New" w:cs="Courier New"/>
+          <w:color w:val="75715E"/>
+          <w:sz w:val="20"/>
+          <w:szCs w:val="20"/>
+          <w:lang w:eastAsia="pt-BR"/>
+        </w:rPr>
+        <w:br/>
+      </w:r>
+      <w:r>
+        <w:rPr>
+          <w:rFonts w:ascii="Courier New" w:eastAsia="Times New Roman" w:hAnsi="Courier New" w:cs="Courier New"/>
+          <w:color w:val="75715E"/>
+          <w:sz w:val="20"/>
+          <w:szCs w:val="20"/>
+          <w:lang w:eastAsia="pt-BR"/>
+        </w:rPr>
+        <w:br/>
+        <w:t xml:space="preserve">            # </w:t>
+      </w:r>
+      <w:proofErr w:type="spellStart"/>
+      <w:r>
+        <w:rPr>
+          <w:rFonts w:ascii="Courier New" w:eastAsia="Times New Roman" w:hAnsi="Courier New" w:cs="Courier New"/>
+          <w:color w:val="75715E"/>
+          <w:sz w:val="20"/>
+          <w:szCs w:val="20"/>
+          <w:lang w:eastAsia="pt-BR"/>
+        </w:rPr>
+        <w:t>print</w:t>
+      </w:r>
+      <w:proofErr w:type="spellEnd"/>
+      <w:r>
+        <w:rPr>
+          <w:rFonts w:ascii="Courier New" w:eastAsia="Times New Roman" w:hAnsi="Courier New" w:cs="Courier New"/>
+          <w:color w:val="75715E"/>
+          <w:sz w:val="20"/>
+          <w:szCs w:val="20"/>
+          <w:lang w:eastAsia="pt-BR"/>
+        </w:rPr>
+        <w:t>(</w:t>
+      </w:r>
+      <w:proofErr w:type="spellStart"/>
+      <w:r>
+        <w:rPr>
+          <w:rFonts w:ascii="Courier New" w:eastAsia="Times New Roman" w:hAnsi="Courier New" w:cs="Courier New"/>
+          <w:color w:val="75715E"/>
+          <w:sz w:val="20"/>
+          <w:szCs w:val="20"/>
+          <w:lang w:eastAsia="pt-BR"/>
+        </w:rPr>
+        <w:t>f'Nome</w:t>
+      </w:r>
+      <w:proofErr w:type="spellEnd"/>
+      <w:r>
+        <w:rPr>
+          <w:rFonts w:ascii="Courier New" w:eastAsia="Times New Roman" w:hAnsi="Courier New" w:cs="Courier New"/>
+          <w:color w:val="75715E"/>
+          <w:sz w:val="20"/>
+          <w:szCs w:val="20"/>
+          <w:lang w:eastAsia="pt-BR"/>
+        </w:rPr>
+        <w:t>: {</w:t>
+      </w:r>
+      <w:proofErr w:type="spellStart"/>
+      <w:r>
+        <w:rPr>
+          <w:rFonts w:ascii="Courier New" w:eastAsia="Times New Roman" w:hAnsi="Courier New" w:cs="Courier New"/>
+          <w:color w:val="75715E"/>
+          <w:sz w:val="20"/>
+          <w:szCs w:val="20"/>
+          <w:lang w:eastAsia="pt-BR"/>
+        </w:rPr>
+        <w:t>prod.nome</w:t>
+      </w:r>
+      <w:proofErr w:type="spellEnd"/>
+      <w:r>
+        <w:rPr>
+          <w:rFonts w:ascii="Courier New" w:eastAsia="Times New Roman" w:hAnsi="Courier New" w:cs="Courier New"/>
+          <w:color w:val="75715E"/>
+          <w:sz w:val="20"/>
+          <w:szCs w:val="20"/>
+          <w:lang w:eastAsia="pt-BR"/>
+        </w:rPr>
+        <w:t>}')</w:t>
+      </w:r>
+      <w:r>
+        <w:rPr>
+          <w:rFonts w:ascii="Courier New" w:eastAsia="Times New Roman" w:hAnsi="Courier New" w:cs="Courier New"/>
+          <w:color w:val="75715E"/>
+          <w:sz w:val="20"/>
+          <w:szCs w:val="20"/>
+          <w:lang w:eastAsia="pt-BR"/>
+        </w:rPr>
+        <w:br/>
+        <w:t xml:space="preserve">            # </w:t>
+      </w:r>
+      <w:proofErr w:type="spellStart"/>
+      <w:r>
+        <w:rPr>
+          <w:rFonts w:ascii="Courier New" w:eastAsia="Times New Roman" w:hAnsi="Courier New" w:cs="Courier New"/>
+          <w:color w:val="75715E"/>
+          <w:sz w:val="20"/>
+          <w:szCs w:val="20"/>
+          <w:lang w:eastAsia="pt-BR"/>
+        </w:rPr>
+        <w:t>print</w:t>
+      </w:r>
+      <w:proofErr w:type="spellEnd"/>
+      <w:r>
+        <w:rPr>
+          <w:rFonts w:ascii="Courier New" w:eastAsia="Times New Roman" w:hAnsi="Courier New" w:cs="Courier New"/>
+          <w:color w:val="75715E"/>
+          <w:sz w:val="20"/>
+          <w:szCs w:val="20"/>
+          <w:lang w:eastAsia="pt-BR"/>
+        </w:rPr>
+        <w:t>(</w:t>
+      </w:r>
+      <w:proofErr w:type="spellStart"/>
+      <w:r>
+        <w:rPr>
+          <w:rFonts w:ascii="Courier New" w:eastAsia="Times New Roman" w:hAnsi="Courier New" w:cs="Courier New"/>
+          <w:color w:val="75715E"/>
+          <w:sz w:val="20"/>
+          <w:szCs w:val="20"/>
+          <w:lang w:eastAsia="pt-BR"/>
+        </w:rPr>
+        <w:t>f'Preço</w:t>
+      </w:r>
+      <w:proofErr w:type="spellEnd"/>
+      <w:r>
+        <w:rPr>
+          <w:rFonts w:ascii="Courier New" w:eastAsia="Times New Roman" w:hAnsi="Courier New" w:cs="Courier New"/>
+          <w:color w:val="75715E"/>
+          <w:sz w:val="20"/>
+          <w:szCs w:val="20"/>
+          <w:lang w:eastAsia="pt-BR"/>
+        </w:rPr>
+        <w:t>: {</w:t>
+      </w:r>
+      <w:proofErr w:type="spellStart"/>
+      <w:r>
+        <w:rPr>
+          <w:rFonts w:ascii="Courier New" w:eastAsia="Times New Roman" w:hAnsi="Courier New" w:cs="Courier New"/>
+          <w:color w:val="75715E"/>
+          <w:sz w:val="20"/>
+          <w:szCs w:val="20"/>
+          <w:lang w:eastAsia="pt-BR"/>
+        </w:rPr>
+        <w:t>prod.preco</w:t>
+      </w:r>
+      <w:proofErr w:type="spellEnd"/>
+      <w:r>
+        <w:rPr>
+          <w:rFonts w:ascii="Courier New" w:eastAsia="Times New Roman" w:hAnsi="Courier New" w:cs="Courier New"/>
+          <w:color w:val="75715E"/>
+          <w:sz w:val="20"/>
+          <w:szCs w:val="20"/>
+          <w:lang w:eastAsia="pt-BR"/>
+        </w:rPr>
+        <w:t>}')</w:t>
+      </w:r>
+      <w:r>
+        <w:rPr>
+          <w:rFonts w:ascii="Courier New" w:eastAsia="Times New Roman" w:hAnsi="Courier New" w:cs="Courier New"/>
+          <w:color w:val="75715E"/>
+          <w:sz w:val="20"/>
+          <w:szCs w:val="20"/>
+          <w:lang w:eastAsia="pt-BR"/>
+        </w:rPr>
+        <w:br/>
+        <w:t xml:space="preserve">            # </w:t>
+      </w:r>
+      <w:proofErr w:type="spellStart"/>
+      <w:r>
+        <w:rPr>
+          <w:rFonts w:ascii="Courier New" w:eastAsia="Times New Roman" w:hAnsi="Courier New" w:cs="Courier New"/>
+          <w:color w:val="75715E"/>
+          <w:sz w:val="20"/>
+          <w:szCs w:val="20"/>
+          <w:lang w:eastAsia="pt-BR"/>
+        </w:rPr>
+        <w:t>print</w:t>
+      </w:r>
+      <w:proofErr w:type="spellEnd"/>
+      <w:r>
+        <w:rPr>
+          <w:rFonts w:ascii="Courier New" w:eastAsia="Times New Roman" w:hAnsi="Courier New" w:cs="Courier New"/>
+          <w:color w:val="75715E"/>
+          <w:sz w:val="20"/>
+          <w:szCs w:val="20"/>
+          <w:lang w:eastAsia="pt-BR"/>
+        </w:rPr>
+        <w:t>(</w:t>
+      </w:r>
+      <w:proofErr w:type="spellStart"/>
+      <w:r>
+        <w:rPr>
+          <w:rFonts w:ascii="Courier New" w:eastAsia="Times New Roman" w:hAnsi="Courier New" w:cs="Courier New"/>
+          <w:color w:val="75715E"/>
+          <w:sz w:val="20"/>
+          <w:szCs w:val="20"/>
+          <w:lang w:eastAsia="pt-BR"/>
+        </w:rPr>
+        <w:t>f'Estoque</w:t>
+      </w:r>
+      <w:proofErr w:type="spellEnd"/>
+      <w:r>
+        <w:rPr>
+          <w:rFonts w:ascii="Courier New" w:eastAsia="Times New Roman" w:hAnsi="Courier New" w:cs="Courier New"/>
+          <w:color w:val="75715E"/>
+          <w:sz w:val="20"/>
+          <w:szCs w:val="20"/>
+          <w:lang w:eastAsia="pt-BR"/>
+        </w:rPr>
+        <w:t>: {</w:t>
+      </w:r>
+      <w:proofErr w:type="spellStart"/>
+      <w:r>
+        <w:rPr>
+          <w:rFonts w:ascii="Courier New" w:eastAsia="Times New Roman" w:hAnsi="Courier New" w:cs="Courier New"/>
+          <w:color w:val="75715E"/>
+          <w:sz w:val="20"/>
+          <w:szCs w:val="20"/>
+          <w:lang w:eastAsia="pt-BR"/>
+        </w:rPr>
+        <w:t>prod.estoque</w:t>
+      </w:r>
+      <w:proofErr w:type="spellEnd"/>
+      <w:r>
+        <w:rPr>
+          <w:rFonts w:ascii="Courier New" w:eastAsia="Times New Roman" w:hAnsi="Courier New" w:cs="Courier New"/>
+          <w:color w:val="75715E"/>
+          <w:sz w:val="20"/>
+          <w:szCs w:val="20"/>
+          <w:lang w:eastAsia="pt-BR"/>
+        </w:rPr>
+        <w:t>}')</w:t>
+      </w:r>
+      <w:r>
+        <w:rPr>
+          <w:rFonts w:ascii="Courier New" w:eastAsia="Times New Roman" w:hAnsi="Courier New" w:cs="Courier New"/>
+          <w:color w:val="75715E"/>
+          <w:sz w:val="20"/>
+          <w:szCs w:val="20"/>
+          <w:lang w:eastAsia="pt-BR"/>
+        </w:rPr>
+        <w:br/>
+        <w:t xml:space="preserve">            # </w:t>
+      </w:r>
+      <w:proofErr w:type="spellStart"/>
+      <w:r>
+        <w:rPr>
+          <w:rFonts w:ascii="Courier New" w:eastAsia="Times New Roman" w:hAnsi="Courier New" w:cs="Courier New"/>
+          <w:color w:val="75715E"/>
+          <w:sz w:val="20"/>
+          <w:szCs w:val="20"/>
+          <w:lang w:eastAsia="pt-BR"/>
+        </w:rPr>
+        <w:t>print</w:t>
+      </w:r>
+      <w:proofErr w:type="spellEnd"/>
+      <w:r>
+        <w:rPr>
+          <w:rFonts w:ascii="Courier New" w:eastAsia="Times New Roman" w:hAnsi="Courier New" w:cs="Courier New"/>
+          <w:color w:val="75715E"/>
+          <w:sz w:val="20"/>
+          <w:szCs w:val="20"/>
+          <w:lang w:eastAsia="pt-BR"/>
+        </w:rPr>
+        <w:t>(</w:t>
+      </w:r>
+      <w:proofErr w:type="spellStart"/>
+      <w:r>
+        <w:rPr>
+          <w:rFonts w:ascii="Courier New" w:eastAsia="Times New Roman" w:hAnsi="Courier New" w:cs="Courier New"/>
+          <w:color w:val="75715E"/>
+          <w:sz w:val="20"/>
+          <w:szCs w:val="20"/>
+          <w:lang w:eastAsia="pt-BR"/>
+        </w:rPr>
+        <w:t>f'Imagem</w:t>
+      </w:r>
+      <w:proofErr w:type="spellEnd"/>
+      <w:r>
+        <w:rPr>
+          <w:rFonts w:ascii="Courier New" w:eastAsia="Times New Roman" w:hAnsi="Courier New" w:cs="Courier New"/>
+          <w:color w:val="75715E"/>
+          <w:sz w:val="20"/>
+          <w:szCs w:val="20"/>
+          <w:lang w:eastAsia="pt-BR"/>
+        </w:rPr>
+        <w:t>: {</w:t>
+      </w:r>
+      <w:proofErr w:type="spellStart"/>
+      <w:r>
+        <w:rPr>
+          <w:rFonts w:ascii="Courier New" w:eastAsia="Times New Roman" w:hAnsi="Courier New" w:cs="Courier New"/>
+          <w:color w:val="75715E"/>
+          <w:sz w:val="20"/>
+          <w:szCs w:val="20"/>
+          <w:lang w:eastAsia="pt-BR"/>
+        </w:rPr>
+        <w:t>prod.imagem</w:t>
+      </w:r>
+      <w:proofErr w:type="spellEnd"/>
+      <w:r>
+        <w:rPr>
+          <w:rFonts w:ascii="Courier New" w:eastAsia="Times New Roman" w:hAnsi="Courier New" w:cs="Courier New"/>
+          <w:color w:val="75715E"/>
+          <w:sz w:val="20"/>
+          <w:szCs w:val="20"/>
+          <w:lang w:eastAsia="pt-BR"/>
+        </w:rPr>
+        <w:t>}')</w:t>
+      </w:r>
+      <w:r>
+        <w:rPr>
+          <w:rFonts w:ascii="Courier New" w:eastAsia="Times New Roman" w:hAnsi="Courier New" w:cs="Courier New"/>
+          <w:color w:val="75715E"/>
+          <w:sz w:val="20"/>
+          <w:szCs w:val="20"/>
+          <w:lang w:eastAsia="pt-BR"/>
+        </w:rPr>
+        <w:br/>
+        <w:t xml:space="preserve">            </w:t>
+      </w:r>
+      <w:proofErr w:type="spellStart"/>
+      <w:r>
+        <w:rPr>
+          <w:rFonts w:ascii="Courier New" w:eastAsia="Times New Roman" w:hAnsi="Courier New" w:cs="Courier New"/>
+          <w:color w:val="F8F8F2"/>
+          <w:sz w:val="20"/>
+          <w:szCs w:val="20"/>
+          <w:lang w:eastAsia="pt-BR"/>
+        </w:rPr>
+        <w:t>form.</w:t>
+      </w:r>
+      <w:r>
+        <w:rPr>
+          <w:rFonts w:ascii="Courier New" w:eastAsia="Times New Roman" w:hAnsi="Courier New" w:cs="Courier New"/>
+          <w:color w:val="66D9EF"/>
+          <w:sz w:val="20"/>
+          <w:szCs w:val="20"/>
+          <w:lang w:eastAsia="pt-BR"/>
+        </w:rPr>
+        <w:t>save</w:t>
+      </w:r>
+      <w:proofErr w:type="spellEnd"/>
+      <w:r>
+        <w:rPr>
+          <w:rFonts w:ascii="Courier New" w:eastAsia="Times New Roman" w:hAnsi="Courier New" w:cs="Courier New"/>
+          <w:color w:val="F8F8F2"/>
+          <w:sz w:val="20"/>
+          <w:szCs w:val="20"/>
+          <w:lang w:eastAsia="pt-BR"/>
+        </w:rPr>
+        <w:t>()</w:t>
+      </w:r>
+      <w:r>
+        <w:rPr>
+          <w:rFonts w:ascii="Courier New" w:eastAsia="Times New Roman" w:hAnsi="Courier New" w:cs="Courier New"/>
+          <w:color w:val="F8F8F2"/>
+          <w:sz w:val="20"/>
+          <w:szCs w:val="20"/>
+          <w:lang w:eastAsia="pt-BR"/>
+        </w:rPr>
+        <w:br/>
+        <w:t xml:space="preserve">            </w:t>
+      </w:r>
+      <w:proofErr w:type="spellStart"/>
+      <w:r>
+        <w:rPr>
+          <w:rFonts w:ascii="Courier New" w:eastAsia="Times New Roman" w:hAnsi="Courier New" w:cs="Courier New"/>
+          <w:color w:val="F8F8F2"/>
+          <w:sz w:val="20"/>
+          <w:szCs w:val="20"/>
+          <w:lang w:eastAsia="pt-BR"/>
+        </w:rPr>
+        <w:t>messages.</w:t>
+      </w:r>
+      <w:r>
+        <w:rPr>
+          <w:rFonts w:ascii="Courier New" w:eastAsia="Times New Roman" w:hAnsi="Courier New" w:cs="Courier New"/>
+          <w:color w:val="66D9EF"/>
+          <w:sz w:val="20"/>
+          <w:szCs w:val="20"/>
+          <w:lang w:eastAsia="pt-BR"/>
+        </w:rPr>
+        <w:t>success</w:t>
+      </w:r>
+      <w:proofErr w:type="spellEnd"/>
+      <w:r>
+        <w:rPr>
+          <w:rFonts w:ascii="Courier New" w:eastAsia="Times New Roman" w:hAnsi="Courier New" w:cs="Courier New"/>
+          <w:color w:val="F8F8F2"/>
+          <w:sz w:val="20"/>
+          <w:szCs w:val="20"/>
+          <w:lang w:eastAsia="pt-BR"/>
+        </w:rPr>
+        <w:t>(</w:t>
+      </w:r>
+      <w:proofErr w:type="spellStart"/>
+      <w:r>
+        <w:rPr>
+          <w:rFonts w:ascii="Courier New" w:eastAsia="Times New Roman" w:hAnsi="Courier New" w:cs="Courier New"/>
+          <w:i/>
+          <w:iCs/>
+          <w:color w:val="FD971F"/>
+          <w:sz w:val="20"/>
+          <w:szCs w:val="20"/>
+          <w:lang w:eastAsia="pt-BR"/>
+        </w:rPr>
+        <w:t>request</w:t>
+      </w:r>
+      <w:proofErr w:type="spellEnd"/>
+      <w:r>
+        <w:rPr>
+          <w:rFonts w:ascii="Courier New" w:eastAsia="Times New Roman" w:hAnsi="Courier New" w:cs="Courier New"/>
+          <w:color w:val="F8F8F2"/>
+          <w:sz w:val="20"/>
+          <w:szCs w:val="20"/>
+          <w:lang w:eastAsia="pt-BR"/>
+        </w:rPr>
+        <w:t xml:space="preserve">, </w:t>
+      </w:r>
+      <w:r>
+        <w:rPr>
+          <w:rFonts w:ascii="Courier New" w:eastAsia="Times New Roman" w:hAnsi="Courier New" w:cs="Courier New"/>
+          <w:color w:val="E6DB74"/>
+          <w:sz w:val="20"/>
+          <w:szCs w:val="20"/>
+          <w:lang w:eastAsia="pt-BR"/>
+        </w:rPr>
+        <w:t>'Produto salvo com sucesso!'</w:t>
+      </w:r>
+      <w:r>
+        <w:rPr>
+          <w:rFonts w:ascii="Courier New" w:eastAsia="Times New Roman" w:hAnsi="Courier New" w:cs="Courier New"/>
+          <w:color w:val="F8F8F2"/>
+          <w:sz w:val="20"/>
+          <w:szCs w:val="20"/>
+          <w:lang w:eastAsia="pt-BR"/>
+        </w:rPr>
+        <w:t>)</w:t>
+      </w:r>
+      <w:r>
+        <w:rPr>
+          <w:rFonts w:ascii="Courier New" w:eastAsia="Times New Roman" w:hAnsi="Courier New" w:cs="Courier New"/>
+          <w:color w:val="F8F8F2"/>
+          <w:sz w:val="20"/>
+          <w:szCs w:val="20"/>
+          <w:lang w:eastAsia="pt-BR"/>
+        </w:rPr>
+        <w:br/>
+        <w:t xml:space="preserve">            </w:t>
+      </w:r>
+      <w:proofErr w:type="spellStart"/>
+      <w:proofErr w:type="gramStart"/>
+      <w:r>
+        <w:rPr>
+          <w:rFonts w:ascii="Courier New" w:eastAsia="Times New Roman" w:hAnsi="Courier New" w:cs="Courier New"/>
+          <w:color w:val="F8F8F2"/>
+          <w:sz w:val="20"/>
+          <w:szCs w:val="20"/>
+          <w:lang w:eastAsia="pt-BR"/>
+        </w:rPr>
+        <w:t>form</w:t>
+      </w:r>
+      <w:proofErr w:type="spellEnd"/>
+      <w:proofErr w:type="gramEnd"/>
+      <w:r>
+        <w:rPr>
+          <w:rFonts w:ascii="Courier New" w:eastAsia="Times New Roman" w:hAnsi="Courier New" w:cs="Courier New"/>
+          <w:color w:val="F8F8F2"/>
+          <w:sz w:val="20"/>
+          <w:szCs w:val="20"/>
+          <w:lang w:eastAsia="pt-BR"/>
+        </w:rPr>
+        <w:t xml:space="preserve"> </w:t>
+      </w:r>
+      <w:r>
+        <w:rPr>
+          <w:rFonts w:ascii="Courier New" w:eastAsia="Times New Roman" w:hAnsi="Courier New" w:cs="Courier New"/>
+          <w:color w:val="F92672"/>
+          <w:sz w:val="20"/>
+          <w:szCs w:val="20"/>
+          <w:lang w:eastAsia="pt-BR"/>
+        </w:rPr>
+        <w:t xml:space="preserve">= </w:t>
+      </w:r>
+      <w:proofErr w:type="spellStart"/>
+      <w:r>
+        <w:rPr>
+          <w:rFonts w:ascii="Courier New" w:eastAsia="Times New Roman" w:hAnsi="Courier New" w:cs="Courier New"/>
+          <w:color w:val="66D9EF"/>
+          <w:sz w:val="20"/>
+          <w:szCs w:val="20"/>
+          <w:lang w:eastAsia="pt-BR"/>
+        </w:rPr>
+        <w:t>ProdutoModelForm</w:t>
+      </w:r>
+      <w:proofErr w:type="spellEnd"/>
+      <w:r>
+        <w:rPr>
+          <w:rFonts w:ascii="Courier New" w:eastAsia="Times New Roman" w:hAnsi="Courier New" w:cs="Courier New"/>
+          <w:color w:val="F8F8F2"/>
+          <w:sz w:val="20"/>
+          <w:szCs w:val="20"/>
+          <w:lang w:eastAsia="pt-BR"/>
+        </w:rPr>
+        <w:t>()</w:t>
+      </w:r>
+      <w:r>
+        <w:rPr>
+          <w:rFonts w:ascii="Courier New" w:eastAsia="Times New Roman" w:hAnsi="Courier New" w:cs="Courier New"/>
+          <w:color w:val="F8F8F2"/>
+          <w:sz w:val="20"/>
+          <w:szCs w:val="20"/>
+          <w:lang w:eastAsia="pt-BR"/>
+        </w:rPr>
+        <w:br/>
+        <w:t xml:space="preserve">        </w:t>
+      </w:r>
+      <w:proofErr w:type="spellStart"/>
+      <w:r>
+        <w:rPr>
+          <w:rFonts w:ascii="Courier New" w:eastAsia="Times New Roman" w:hAnsi="Courier New" w:cs="Courier New"/>
+          <w:i/>
+          <w:iCs/>
+          <w:color w:val="66D9EF"/>
+          <w:sz w:val="20"/>
+          <w:szCs w:val="20"/>
+          <w:lang w:eastAsia="pt-BR"/>
+        </w:rPr>
+        <w:t>else</w:t>
+      </w:r>
+      <w:proofErr w:type="spellEnd"/>
+      <w:r>
+        <w:rPr>
+          <w:rFonts w:ascii="Courier New" w:eastAsia="Times New Roman" w:hAnsi="Courier New" w:cs="Courier New"/>
+          <w:color w:val="F92672"/>
+          <w:sz w:val="20"/>
+          <w:szCs w:val="20"/>
+          <w:lang w:eastAsia="pt-BR"/>
+        </w:rPr>
+        <w:t>:</w:t>
+      </w:r>
+      <w:r>
+        <w:rPr>
+          <w:rFonts w:ascii="Courier New" w:eastAsia="Times New Roman" w:hAnsi="Courier New" w:cs="Courier New"/>
+          <w:color w:val="F92672"/>
+          <w:sz w:val="20"/>
+          <w:szCs w:val="20"/>
+          <w:lang w:eastAsia="pt-BR"/>
+        </w:rPr>
+        <w:br/>
+        <w:t xml:space="preserve">            </w:t>
+      </w:r>
+      <w:proofErr w:type="spellStart"/>
+      <w:r>
+        <w:rPr>
+          <w:rFonts w:ascii="Courier New" w:eastAsia="Times New Roman" w:hAnsi="Courier New" w:cs="Courier New"/>
+          <w:color w:val="F8F8F2"/>
+          <w:sz w:val="20"/>
+          <w:szCs w:val="20"/>
+          <w:lang w:eastAsia="pt-BR"/>
+        </w:rPr>
+        <w:t>messages.</w:t>
+      </w:r>
+      <w:r>
+        <w:rPr>
+          <w:rFonts w:ascii="Courier New" w:eastAsia="Times New Roman" w:hAnsi="Courier New" w:cs="Courier New"/>
+          <w:color w:val="66D9EF"/>
+          <w:sz w:val="20"/>
+          <w:szCs w:val="20"/>
+          <w:lang w:eastAsia="pt-BR"/>
+        </w:rPr>
+        <w:t>error</w:t>
+      </w:r>
+      <w:proofErr w:type="spellEnd"/>
+      <w:r>
+        <w:rPr>
+          <w:rFonts w:ascii="Courier New" w:eastAsia="Times New Roman" w:hAnsi="Courier New" w:cs="Courier New"/>
+          <w:color w:val="F8F8F2"/>
+          <w:sz w:val="20"/>
+          <w:szCs w:val="20"/>
+          <w:lang w:eastAsia="pt-BR"/>
+        </w:rPr>
+        <w:t>(</w:t>
+      </w:r>
+      <w:proofErr w:type="spellStart"/>
+      <w:r>
+        <w:rPr>
+          <w:rFonts w:ascii="Courier New" w:eastAsia="Times New Roman" w:hAnsi="Courier New" w:cs="Courier New"/>
+          <w:i/>
+          <w:iCs/>
+          <w:color w:val="FD971F"/>
+          <w:sz w:val="20"/>
+          <w:szCs w:val="20"/>
+          <w:lang w:eastAsia="pt-BR"/>
+        </w:rPr>
+        <w:t>request</w:t>
+      </w:r>
+      <w:proofErr w:type="spellEnd"/>
+      <w:r>
+        <w:rPr>
+          <w:rFonts w:ascii="Courier New" w:eastAsia="Times New Roman" w:hAnsi="Courier New" w:cs="Courier New"/>
+          <w:color w:val="F8F8F2"/>
+          <w:sz w:val="20"/>
+          <w:szCs w:val="20"/>
+          <w:lang w:eastAsia="pt-BR"/>
+        </w:rPr>
+        <w:t>,</w:t>
+      </w:r>
+      <w:r>
+        <w:rPr>
+          <w:rFonts w:ascii="Courier New" w:eastAsia="Times New Roman" w:hAnsi="Courier New" w:cs="Courier New"/>
+          <w:color w:val="E6DB74"/>
+          <w:sz w:val="20"/>
+          <w:szCs w:val="20"/>
+          <w:lang w:eastAsia="pt-BR"/>
+        </w:rPr>
+        <w:t>'Erro ao salvar o produto'</w:t>
+      </w:r>
+      <w:r>
+        <w:rPr>
+          <w:rFonts w:ascii="Courier New" w:eastAsia="Times New Roman" w:hAnsi="Courier New" w:cs="Courier New"/>
+          <w:color w:val="F8F8F2"/>
+          <w:sz w:val="20"/>
+          <w:szCs w:val="20"/>
+          <w:lang w:eastAsia="pt-BR"/>
+        </w:rPr>
+        <w:t>)</w:t>
+      </w:r>
+      <w:r>
+        <w:rPr>
+          <w:rFonts w:ascii="Courier New" w:eastAsia="Times New Roman" w:hAnsi="Courier New" w:cs="Courier New"/>
+          <w:color w:val="F8F8F2"/>
+          <w:sz w:val="20"/>
+          <w:szCs w:val="20"/>
+          <w:lang w:eastAsia="pt-BR"/>
+        </w:rPr>
+        <w:br/>
+        <w:t xml:space="preserve">    </w:t>
+      </w:r>
+      <w:proofErr w:type="spellStart"/>
+      <w:r>
+        <w:rPr>
+          <w:rFonts w:ascii="Courier New" w:eastAsia="Times New Roman" w:hAnsi="Courier New" w:cs="Courier New"/>
+          <w:i/>
+          <w:iCs/>
+          <w:color w:val="66D9EF"/>
+          <w:sz w:val="20"/>
+          <w:szCs w:val="20"/>
+          <w:lang w:eastAsia="pt-BR"/>
+        </w:rPr>
+        <w:t>else</w:t>
+      </w:r>
+      <w:proofErr w:type="spellEnd"/>
+      <w:r>
+        <w:rPr>
+          <w:rFonts w:ascii="Courier New" w:eastAsia="Times New Roman" w:hAnsi="Courier New" w:cs="Courier New"/>
+          <w:color w:val="F92672"/>
+          <w:sz w:val="20"/>
+          <w:szCs w:val="20"/>
+          <w:lang w:eastAsia="pt-BR"/>
+        </w:rPr>
+        <w:t>:</w:t>
+      </w:r>
+      <w:r>
+        <w:rPr>
+          <w:rFonts w:ascii="Courier New" w:eastAsia="Times New Roman" w:hAnsi="Courier New" w:cs="Courier New"/>
+          <w:color w:val="F92672"/>
+          <w:sz w:val="20"/>
+          <w:szCs w:val="20"/>
+          <w:lang w:eastAsia="pt-BR"/>
+        </w:rPr>
+        <w:br/>
+        <w:t xml:space="preserve">        </w:t>
+      </w:r>
+      <w:proofErr w:type="spellStart"/>
+      <w:r>
+        <w:rPr>
+          <w:rFonts w:ascii="Courier New" w:eastAsia="Times New Roman" w:hAnsi="Courier New" w:cs="Courier New"/>
+          <w:color w:val="F8F8F2"/>
+          <w:sz w:val="20"/>
+          <w:szCs w:val="20"/>
+          <w:lang w:eastAsia="pt-BR"/>
+        </w:rPr>
+        <w:t>form</w:t>
+      </w:r>
+      <w:proofErr w:type="spellEnd"/>
+      <w:r>
+        <w:rPr>
+          <w:rFonts w:ascii="Courier New" w:eastAsia="Times New Roman" w:hAnsi="Courier New" w:cs="Courier New"/>
+          <w:color w:val="F8F8F2"/>
+          <w:sz w:val="20"/>
+          <w:szCs w:val="20"/>
+          <w:lang w:eastAsia="pt-BR"/>
+        </w:rPr>
+        <w:t xml:space="preserve"> </w:t>
+      </w:r>
+      <w:r>
+        <w:rPr>
+          <w:rFonts w:ascii="Courier New" w:eastAsia="Times New Roman" w:hAnsi="Courier New" w:cs="Courier New"/>
+          <w:color w:val="F92672"/>
+          <w:sz w:val="20"/>
+          <w:szCs w:val="20"/>
+          <w:lang w:eastAsia="pt-BR"/>
+        </w:rPr>
+        <w:t xml:space="preserve">= </w:t>
+      </w:r>
+      <w:proofErr w:type="spellStart"/>
+      <w:r>
+        <w:rPr>
+          <w:rFonts w:ascii="Courier New" w:eastAsia="Times New Roman" w:hAnsi="Courier New" w:cs="Courier New"/>
+          <w:color w:val="66D9EF"/>
+          <w:sz w:val="20"/>
+          <w:szCs w:val="20"/>
+          <w:lang w:eastAsia="pt-BR"/>
+        </w:rPr>
+        <w:t>ProdutoModelForm</w:t>
+      </w:r>
+      <w:proofErr w:type="spellEnd"/>
+      <w:r>
+        <w:rPr>
+          <w:rFonts w:ascii="Courier New" w:eastAsia="Times New Roman" w:hAnsi="Courier New" w:cs="Courier New"/>
+          <w:color w:val="F8F8F2"/>
+          <w:sz w:val="20"/>
+          <w:szCs w:val="20"/>
+          <w:lang w:eastAsia="pt-BR"/>
+        </w:rPr>
+        <w:t>()</w:t>
+      </w:r>
+      <w:r>
+        <w:rPr>
+          <w:rFonts w:ascii="Courier New" w:eastAsia="Times New Roman" w:hAnsi="Courier New" w:cs="Courier New"/>
+          <w:color w:val="F8F8F2"/>
+          <w:sz w:val="20"/>
+          <w:szCs w:val="20"/>
+          <w:lang w:eastAsia="pt-BR"/>
+        </w:rPr>
+        <w:br/>
+        <w:t xml:space="preserve">    </w:t>
+      </w:r>
+      <w:proofErr w:type="spellStart"/>
+      <w:r>
+        <w:rPr>
+          <w:rFonts w:ascii="Courier New" w:eastAsia="Times New Roman" w:hAnsi="Courier New" w:cs="Courier New"/>
+          <w:color w:val="F8F8F2"/>
+          <w:sz w:val="20"/>
+          <w:szCs w:val="20"/>
+          <w:lang w:eastAsia="pt-BR"/>
+        </w:rPr>
+        <w:t>context</w:t>
+      </w:r>
+      <w:proofErr w:type="spellEnd"/>
+      <w:r>
+        <w:rPr>
+          <w:rFonts w:ascii="Courier New" w:eastAsia="Times New Roman" w:hAnsi="Courier New" w:cs="Courier New"/>
+          <w:color w:val="F8F8F2"/>
+          <w:sz w:val="20"/>
+          <w:szCs w:val="20"/>
+          <w:lang w:eastAsia="pt-BR"/>
+        </w:rPr>
+        <w:t xml:space="preserve"> </w:t>
+      </w:r>
+      <w:r>
+        <w:rPr>
+          <w:rFonts w:ascii="Courier New" w:eastAsia="Times New Roman" w:hAnsi="Courier New" w:cs="Courier New"/>
+          <w:color w:val="F92672"/>
+          <w:sz w:val="20"/>
+          <w:szCs w:val="20"/>
+          <w:lang w:eastAsia="pt-BR"/>
+        </w:rPr>
+        <w:t xml:space="preserve">= </w:t>
+      </w:r>
+      <w:r>
+        <w:rPr>
+          <w:rFonts w:ascii="Courier New" w:eastAsia="Times New Roman" w:hAnsi="Courier New" w:cs="Courier New"/>
+          <w:color w:val="F8F8F2"/>
+          <w:sz w:val="20"/>
+          <w:szCs w:val="20"/>
+          <w:lang w:eastAsia="pt-BR"/>
+        </w:rPr>
+        <w:t>{</w:t>
+      </w:r>
+      <w:r>
+        <w:rPr>
+          <w:rFonts w:ascii="Courier New" w:eastAsia="Times New Roman" w:hAnsi="Courier New" w:cs="Courier New"/>
+          <w:color w:val="F8F8F2"/>
+          <w:sz w:val="20"/>
+          <w:szCs w:val="20"/>
+          <w:lang w:eastAsia="pt-BR"/>
+        </w:rPr>
+        <w:br/>
+        <w:t xml:space="preserve">        </w:t>
+      </w:r>
+      <w:r>
+        <w:rPr>
+          <w:rFonts w:ascii="Courier New" w:eastAsia="Times New Roman" w:hAnsi="Courier New" w:cs="Courier New"/>
+          <w:color w:val="E6DB74"/>
+          <w:sz w:val="20"/>
+          <w:szCs w:val="20"/>
+          <w:lang w:eastAsia="pt-BR"/>
+        </w:rPr>
+        <w:t>'</w:t>
+      </w:r>
+      <w:proofErr w:type="spellStart"/>
+      <w:r>
+        <w:rPr>
+          <w:rFonts w:ascii="Courier New" w:eastAsia="Times New Roman" w:hAnsi="Courier New" w:cs="Courier New"/>
+          <w:color w:val="E6DB74"/>
+          <w:sz w:val="20"/>
+          <w:szCs w:val="20"/>
+          <w:lang w:eastAsia="pt-BR"/>
+        </w:rPr>
+        <w:t>form</w:t>
+      </w:r>
+      <w:proofErr w:type="spellEnd"/>
+      <w:r>
+        <w:rPr>
+          <w:rFonts w:ascii="Courier New" w:eastAsia="Times New Roman" w:hAnsi="Courier New" w:cs="Courier New"/>
+          <w:color w:val="E6DB74"/>
+          <w:sz w:val="20"/>
+          <w:szCs w:val="20"/>
+          <w:lang w:eastAsia="pt-BR"/>
+        </w:rPr>
+        <w:t>'</w:t>
+      </w:r>
+      <w:r>
+        <w:rPr>
+          <w:rFonts w:ascii="Courier New" w:eastAsia="Times New Roman" w:hAnsi="Courier New" w:cs="Courier New"/>
+          <w:color w:val="F92672"/>
+          <w:sz w:val="20"/>
+          <w:szCs w:val="20"/>
+          <w:lang w:eastAsia="pt-BR"/>
+        </w:rPr>
+        <w:t>:</w:t>
+      </w:r>
+      <w:proofErr w:type="spellStart"/>
+      <w:r>
+        <w:rPr>
+          <w:rFonts w:ascii="Courier New" w:eastAsia="Times New Roman" w:hAnsi="Courier New" w:cs="Courier New"/>
+          <w:color w:val="F8F8F2"/>
+          <w:sz w:val="20"/>
+          <w:szCs w:val="20"/>
+          <w:lang w:eastAsia="pt-BR"/>
+        </w:rPr>
+        <w:t>form</w:t>
+      </w:r>
+      <w:proofErr w:type="spellEnd"/>
+      <w:r>
+        <w:rPr>
+          <w:rFonts w:ascii="Courier New" w:eastAsia="Times New Roman" w:hAnsi="Courier New" w:cs="Courier New"/>
+          <w:color w:val="F8F8F2"/>
+          <w:sz w:val="20"/>
+          <w:szCs w:val="20"/>
+          <w:lang w:eastAsia="pt-BR"/>
+        </w:rPr>
+        <w:br/>
+        <w:t xml:space="preserve">    }</w:t>
+      </w:r>
+      <w:r>
+        <w:rPr>
+          <w:rFonts w:ascii="Courier New" w:eastAsia="Times New Roman" w:hAnsi="Courier New" w:cs="Courier New"/>
+          <w:color w:val="F8F8F2"/>
+          <w:sz w:val="20"/>
+          <w:szCs w:val="20"/>
+          <w:lang w:eastAsia="pt-BR"/>
+        </w:rPr>
+        <w:br/>
+        <w:t xml:space="preserve">    </w:t>
+      </w:r>
+      <w:proofErr w:type="spellStart"/>
+      <w:r>
+        <w:rPr>
+          <w:rFonts w:ascii="Courier New" w:eastAsia="Times New Roman" w:hAnsi="Courier New" w:cs="Courier New"/>
+          <w:i/>
+          <w:iCs/>
+          <w:color w:val="66D9EF"/>
+          <w:sz w:val="20"/>
+          <w:szCs w:val="20"/>
+          <w:lang w:eastAsia="pt-BR"/>
+        </w:rPr>
+        <w:t>return</w:t>
+      </w:r>
+      <w:proofErr w:type="spellEnd"/>
+      <w:r>
+        <w:rPr>
+          <w:rFonts w:ascii="Courier New" w:eastAsia="Times New Roman" w:hAnsi="Courier New" w:cs="Courier New"/>
+          <w:i/>
+          <w:iCs/>
+          <w:color w:val="66D9EF"/>
+          <w:sz w:val="20"/>
+          <w:szCs w:val="20"/>
+          <w:lang w:eastAsia="pt-BR"/>
+        </w:rPr>
+        <w:t xml:space="preserve"> </w:t>
+      </w:r>
+      <w:r>
+        <w:rPr>
+          <w:rFonts w:ascii="Courier New" w:eastAsia="Times New Roman" w:hAnsi="Courier New" w:cs="Courier New"/>
+          <w:color w:val="66D9EF"/>
+          <w:sz w:val="20"/>
+          <w:szCs w:val="20"/>
+          <w:lang w:eastAsia="pt-BR"/>
+        </w:rPr>
+        <w:t>render</w:t>
+      </w:r>
+      <w:r>
+        <w:rPr>
+          <w:rFonts w:ascii="Courier New" w:eastAsia="Times New Roman" w:hAnsi="Courier New" w:cs="Courier New"/>
+          <w:color w:val="F8F8F2"/>
+          <w:sz w:val="20"/>
+          <w:szCs w:val="20"/>
+          <w:lang w:eastAsia="pt-BR"/>
+        </w:rPr>
+        <w:t>(</w:t>
+      </w:r>
+      <w:proofErr w:type="spellStart"/>
+      <w:r>
+        <w:rPr>
+          <w:rFonts w:ascii="Courier New" w:eastAsia="Times New Roman" w:hAnsi="Courier New" w:cs="Courier New"/>
+          <w:i/>
+          <w:iCs/>
+          <w:color w:val="FD971F"/>
+          <w:sz w:val="20"/>
+          <w:szCs w:val="20"/>
+          <w:lang w:eastAsia="pt-BR"/>
+        </w:rPr>
+        <w:t>request</w:t>
+      </w:r>
+      <w:proofErr w:type="spellEnd"/>
+      <w:r>
+        <w:rPr>
+          <w:rFonts w:ascii="Courier New" w:eastAsia="Times New Roman" w:hAnsi="Courier New" w:cs="Courier New"/>
+          <w:color w:val="F8F8F2"/>
+          <w:sz w:val="20"/>
+          <w:szCs w:val="20"/>
+          <w:lang w:eastAsia="pt-BR"/>
+        </w:rPr>
+        <w:t>,</w:t>
+      </w:r>
+      <w:r>
+        <w:rPr>
+          <w:rFonts w:ascii="Courier New" w:eastAsia="Times New Roman" w:hAnsi="Courier New" w:cs="Courier New"/>
+          <w:color w:val="E6DB74"/>
+          <w:sz w:val="20"/>
+          <w:szCs w:val="20"/>
+          <w:lang w:eastAsia="pt-BR"/>
+        </w:rPr>
+        <w:t>'produto.</w:t>
+      </w:r>
+      <w:proofErr w:type="spellStart"/>
+      <w:r>
+        <w:rPr>
+          <w:rFonts w:ascii="Courier New" w:eastAsia="Times New Roman" w:hAnsi="Courier New" w:cs="Courier New"/>
+          <w:color w:val="E6DB74"/>
+          <w:sz w:val="20"/>
+          <w:szCs w:val="20"/>
+          <w:lang w:eastAsia="pt-BR"/>
+        </w:rPr>
+        <w:t>html</w:t>
+      </w:r>
+      <w:proofErr w:type="spellEnd"/>
+      <w:r>
+        <w:rPr>
+          <w:rFonts w:ascii="Courier New" w:eastAsia="Times New Roman" w:hAnsi="Courier New" w:cs="Courier New"/>
+          <w:color w:val="E6DB74"/>
+          <w:sz w:val="20"/>
+          <w:szCs w:val="20"/>
+          <w:lang w:eastAsia="pt-BR"/>
+        </w:rPr>
+        <w:t>'</w:t>
+      </w:r>
+      <w:r>
+        <w:rPr>
+          <w:rFonts w:ascii="Courier New" w:eastAsia="Times New Roman" w:hAnsi="Courier New" w:cs="Courier New"/>
+          <w:color w:val="F8F8F2"/>
+          <w:sz w:val="20"/>
+          <w:szCs w:val="20"/>
+          <w:lang w:eastAsia="pt-BR"/>
+        </w:rPr>
+        <w:t>,</w:t>
+      </w:r>
+      <w:proofErr w:type="spellStart"/>
+      <w:r>
+        <w:rPr>
+          <w:rFonts w:ascii="Courier New" w:eastAsia="Times New Roman" w:hAnsi="Courier New" w:cs="Courier New"/>
+          <w:color w:val="F8F8F2"/>
+          <w:sz w:val="20"/>
+          <w:szCs w:val="20"/>
+          <w:lang w:eastAsia="pt-BR"/>
+        </w:rPr>
+        <w:t>context</w:t>
+      </w:r>
+      <w:proofErr w:type="spellEnd"/>
+      <w:r>
+        <w:rPr>
+          <w:rFonts w:ascii="Courier New" w:eastAsia="Times New Roman" w:hAnsi="Courier New" w:cs="Courier New"/>
+          <w:color w:val="F8F8F2"/>
+          <w:sz w:val="20"/>
+          <w:szCs w:val="20"/>
+          <w:lang w:eastAsia="pt-BR"/>
+        </w:rPr>
+        <w:t>)</w:t>
+      </w:r>
+      <w:r>
+        <w:rPr>
+          <w:rFonts w:ascii="Courier New" w:eastAsia="Times New Roman" w:hAnsi="Courier New" w:cs="Courier New"/>
+          <w:color w:val="F8F8F2"/>
+          <w:sz w:val="20"/>
+          <w:szCs w:val="20"/>
+          <w:lang w:eastAsia="pt-BR"/>
+        </w:rPr>
+        <w:br/>
+      </w:r>
+      <w:proofErr w:type="spellStart"/>
+      <w:r>
+        <w:rPr>
+          <w:rFonts w:ascii="Courier New" w:eastAsia="Times New Roman" w:hAnsi="Courier New" w:cs="Courier New"/>
+          <w:color w:val="C45911" w:themeColor="accent2" w:themeShade="BF"/>
+          <w:sz w:val="20"/>
+          <w:szCs w:val="20"/>
+          <w:highlight w:val="lightGray"/>
+          <w:lang w:eastAsia="pt-BR"/>
+        </w:rPr>
+        <w:t>else</w:t>
+      </w:r>
+      <w:proofErr w:type="spellEnd"/>
+      <w:r>
+        <w:rPr>
+          <w:rFonts w:ascii="Courier New" w:eastAsia="Times New Roman" w:hAnsi="Courier New" w:cs="Courier New"/>
+          <w:color w:val="C45911" w:themeColor="accent2" w:themeShade="BF"/>
+          <w:sz w:val="20"/>
+          <w:szCs w:val="20"/>
+          <w:highlight w:val="lightGray"/>
+          <w:lang w:eastAsia="pt-BR"/>
+        </w:rPr>
+        <w:t>:</w:t>
+      </w:r>
+      <w:r>
+        <w:rPr>
+          <w:rFonts w:ascii="Courier New" w:eastAsia="Times New Roman" w:hAnsi="Courier New" w:cs="Courier New"/>
+          <w:color w:val="C45911" w:themeColor="accent2" w:themeShade="BF"/>
+          <w:sz w:val="20"/>
+          <w:szCs w:val="20"/>
+          <w:highlight w:val="lightGray"/>
+          <w:lang w:eastAsia="pt-BR"/>
+        </w:rPr>
+        <w:br/>
+        <w:t xml:space="preserve">    </w:t>
+      </w:r>
+      <w:proofErr w:type="spellStart"/>
+      <w:r>
+        <w:rPr>
+          <w:rFonts w:ascii="Courier New" w:eastAsia="Times New Roman" w:hAnsi="Courier New" w:cs="Courier New"/>
+          <w:color w:val="C45911" w:themeColor="accent2" w:themeShade="BF"/>
+          <w:sz w:val="20"/>
+          <w:szCs w:val="20"/>
+          <w:highlight w:val="lightGray"/>
+          <w:lang w:eastAsia="pt-BR"/>
+        </w:rPr>
+        <w:t>return</w:t>
+      </w:r>
+      <w:proofErr w:type="spellEnd"/>
+      <w:r>
+        <w:rPr>
+          <w:rFonts w:ascii="Courier New" w:eastAsia="Times New Roman" w:hAnsi="Courier New" w:cs="Courier New"/>
+          <w:color w:val="C45911" w:themeColor="accent2" w:themeShade="BF"/>
+          <w:sz w:val="20"/>
+          <w:szCs w:val="20"/>
+          <w:highlight w:val="lightGray"/>
+          <w:lang w:eastAsia="pt-BR"/>
+        </w:rPr>
+        <w:t xml:space="preserve"> </w:t>
+      </w:r>
+      <w:proofErr w:type="spellStart"/>
+      <w:r>
+        <w:rPr>
+          <w:rFonts w:ascii="Courier New" w:eastAsia="Times New Roman" w:hAnsi="Courier New" w:cs="Courier New"/>
+          <w:color w:val="C45911" w:themeColor="accent2" w:themeShade="BF"/>
+          <w:sz w:val="20"/>
+          <w:szCs w:val="20"/>
+          <w:highlight w:val="lightGray"/>
+          <w:lang w:eastAsia="pt-BR"/>
+        </w:rPr>
+        <w:t>redirect</w:t>
+      </w:r>
+      <w:proofErr w:type="spellEnd"/>
+      <w:r>
+        <w:rPr>
+          <w:rFonts w:ascii="Courier New" w:eastAsia="Times New Roman" w:hAnsi="Courier New" w:cs="Courier New"/>
+          <w:color w:val="C45911" w:themeColor="accent2" w:themeShade="BF"/>
+          <w:sz w:val="20"/>
+          <w:szCs w:val="20"/>
+          <w:highlight w:val="lightGray"/>
+          <w:lang w:eastAsia="pt-BR"/>
+        </w:rPr>
+        <w:t>('index')</w:t>
+      </w:r>
+    </w:p>
+    <w:p>
+      <w:pPr>
+        <w:rPr>
+          <w:b/>
+          <w:sz w:val="18"/>
+        </w:rPr>
+      </w:pPr>
+    </w:p>
+    <w:p>
+      <w:pPr>
+        <w:rPr>
+          <w:b/>
+          <w:sz w:val="18"/>
+        </w:rPr>
+      </w:pPr>
+      <w:proofErr w:type="gramStart"/>
+      <w:r>
+        <w:rPr>
+          <w:b/>
+          <w:sz w:val="18"/>
+        </w:rPr>
+        <w:t>aula</w:t>
+      </w:r>
+      <w:proofErr w:type="gramEnd"/>
+      <w:r>
+        <w:rPr>
+          <w:b/>
+          <w:sz w:val="18"/>
+        </w:rPr>
+        <w:t xml:space="preserve"> 46 – </w:t>
+      </w:r>
+      <w:proofErr w:type="spellStart"/>
+      <w:r>
+        <w:rPr>
+          <w:b/>
+          <w:sz w:val="18"/>
+        </w:rPr>
+        <w:t>Deploy</w:t>
+      </w:r>
+      <w:proofErr w:type="spellEnd"/>
     </w:p>
     <w:p>
       <w:pPr>

</xml_diff>